<commit_message>
update: add validation to inputs, and cpf input
</commit_message>
<xml_diff>
--- a/backend/templates/modelo.docx
+++ b/backend/templates/modelo.docx
@@ -155,10 +155,10 @@
         <w:tblLook w:val="0600" w:firstRow="0" w:lastRow="0" w:firstColumn="0" w:lastColumn="0" w:noHBand="1" w:noVBand="1"/>
       </w:tblPr>
       <w:tblGrid>
-        <w:gridCol w:w="4845"/>
-        <w:gridCol w:w="1320"/>
-        <w:gridCol w:w="1935"/>
-        <w:gridCol w:w="2700"/>
+        <w:gridCol w:w="3534"/>
+        <w:gridCol w:w="2268"/>
+        <w:gridCol w:w="1701"/>
+        <w:gridCol w:w="3297"/>
       </w:tblGrid>
       <w:tr>
         <w:trPr>
@@ -202,7 +202,7 @@
         </w:trPr>
         <w:tc>
           <w:tcPr>
-            <w:tcW w:w="6165" w:type="dxa"/>
+            <w:tcW w:w="5802" w:type="dxa"/>
             <w:gridSpan w:val="2"/>
             <w:shd w:val="clear" w:color="auto" w:fill="auto"/>
             <w:tcMar>
@@ -234,7 +234,25 @@
                 <w:sz w:val="22"/>
                 <w:szCs w:val="22"/>
               </w:rPr>
-              <w:t>Nome completo:</w:t>
+              <w:t xml:space="preserve">Nome </w:t>
+            </w:r>
+            <w:proofErr w:type="spellStart"/>
+            <w:r>
+              <w:rPr>
+                <w:rFonts w:ascii="Arial" w:eastAsia="Arial" w:hAnsi="Arial" w:cs="Arial"/>
+                <w:sz w:val="22"/>
+                <w:szCs w:val="22"/>
+              </w:rPr>
+              <w:t>completo</w:t>
+            </w:r>
+            <w:proofErr w:type="spellEnd"/>
+            <w:r>
+              <w:rPr>
+                <w:rFonts w:ascii="Arial" w:eastAsia="Arial" w:hAnsi="Arial" w:cs="Arial"/>
+                <w:sz w:val="22"/>
+                <w:szCs w:val="22"/>
+              </w:rPr>
+              <w:t>:</w:t>
             </w:r>
           </w:p>
           <w:p>
@@ -265,7 +283,7 @@
         </w:tc>
         <w:tc>
           <w:tcPr>
-            <w:tcW w:w="4635" w:type="dxa"/>
+            <w:tcW w:w="4998" w:type="dxa"/>
             <w:gridSpan w:val="2"/>
             <w:shd w:val="clear" w:color="auto" w:fill="auto"/>
             <w:tcMar>
@@ -333,7 +351,7 @@
         </w:trPr>
         <w:tc>
           <w:tcPr>
-            <w:tcW w:w="4845" w:type="dxa"/>
+            <w:tcW w:w="3534" w:type="dxa"/>
             <w:shd w:val="clear" w:color="auto" w:fill="auto"/>
             <w:tcMar>
               <w:top w:w="100" w:type="dxa"/>
@@ -364,7 +382,7 @@
                 <w:sz w:val="22"/>
                 <w:szCs w:val="22"/>
               </w:rPr>
-              <w:t>Formação Profissional:</w:t>
+              <w:t xml:space="preserve">CPF: </w:t>
             </w:r>
           </w:p>
           <w:p>
@@ -389,159 +407,31 @@
                 <w:sz w:val="22"/>
                 <w:szCs w:val="22"/>
               </w:rPr>
-              <w:t>{personalData.formacaoProfissional}</w:t>
+              <w:t>{</w:t>
+            </w:r>
+            <w:proofErr w:type="spellStart"/>
+            <w:r>
+              <w:rPr>
+                <w:rFonts w:ascii="Arial" w:eastAsia="Arial" w:hAnsi="Arial" w:cs="Arial"/>
+                <w:sz w:val="22"/>
+                <w:szCs w:val="22"/>
+              </w:rPr>
+              <w:t>personalData.cpf</w:t>
+            </w:r>
+            <w:proofErr w:type="spellEnd"/>
+            <w:r>
+              <w:rPr>
+                <w:rFonts w:ascii="Arial" w:eastAsia="Arial" w:hAnsi="Arial" w:cs="Arial"/>
+                <w:sz w:val="22"/>
+                <w:szCs w:val="22"/>
+              </w:rPr>
+              <w:t>}</w:t>
             </w:r>
           </w:p>
         </w:tc>
         <w:tc>
           <w:tcPr>
-            <w:tcW w:w="5955" w:type="dxa"/>
-            <w:gridSpan w:val="3"/>
-            <w:shd w:val="clear" w:color="auto" w:fill="auto"/>
-            <w:tcMar>
-              <w:top w:w="100" w:type="dxa"/>
-              <w:left w:w="100" w:type="dxa"/>
-              <w:bottom w:w="100" w:type="dxa"/>
-              <w:right w:w="100" w:type="dxa"/>
-            </w:tcMar>
-          </w:tcPr>
-          <w:p>
-            <w:pPr>
-              <w:pBdr>
-                <w:top w:val="nil"/>
-                <w:left w:val="nil"/>
-                <w:bottom w:val="nil"/>
-                <w:right w:val="nil"/>
-                <w:between w:val="nil"/>
-              </w:pBdr>
-              <w:spacing w:before="0" w:after="0" w:line="240" w:lineRule="auto"/>
-              <w:rPr>
-                <w:rFonts w:ascii="Arial" w:eastAsia="Arial" w:hAnsi="Arial" w:cs="Arial"/>
-                <w:sz w:val="22"/>
-                <w:szCs w:val="22"/>
-              </w:rPr>
-            </w:pPr>
-            <w:r>
-              <w:rPr>
-                <w:rFonts w:ascii="Arial" w:eastAsia="Arial" w:hAnsi="Arial" w:cs="Arial"/>
-                <w:sz w:val="22"/>
-                <w:szCs w:val="22"/>
-              </w:rPr>
-              <w:t>Cargo</w:t>
-            </w:r>
-            <w:r>
-              <w:rPr>
-                <w:rFonts w:ascii="Arial" w:eastAsia="Arial" w:hAnsi="Arial" w:cs="Arial"/>
-                <w:sz w:val="22"/>
-                <w:szCs w:val="22"/>
-              </w:rPr>
-              <w:t xml:space="preserve"> comissionado</w:t>
-            </w:r>
-            <w:r>
-              <w:rPr>
-                <w:rFonts w:ascii="Arial" w:eastAsia="Arial" w:hAnsi="Arial" w:cs="Arial"/>
-                <w:sz w:val="22"/>
-                <w:szCs w:val="22"/>
-              </w:rPr>
-              <w:t>:</w:t>
-            </w:r>
-          </w:p>
-          <w:p>
-            <w:pPr>
-              <w:pBdr>
-                <w:top w:val="nil"/>
-                <w:left w:val="nil"/>
-                <w:bottom w:val="nil"/>
-                <w:right w:val="nil"/>
-                <w:between w:val="nil"/>
-              </w:pBdr>
-              <w:spacing w:before="0" w:after="0" w:line="240" w:lineRule="auto"/>
-              <w:rPr>
-                <w:rFonts w:ascii="Arial" w:eastAsia="Arial" w:hAnsi="Arial" w:cs="Arial"/>
-                <w:sz w:val="22"/>
-                <w:szCs w:val="22"/>
-              </w:rPr>
-            </w:pPr>
-            <w:r>
-              <w:rPr>
-                <w:rFonts w:ascii="Arial" w:eastAsia="Arial" w:hAnsi="Arial" w:cs="Arial"/>
-                <w:sz w:val="22"/>
-                <w:szCs w:val="22"/>
-              </w:rPr>
-              <w:t>{personalData.cargo}</w:t>
-            </w:r>
-          </w:p>
-        </w:tc>
-      </w:tr>
-      <w:tr>
-        <w:trPr>
-          <w:trHeight w:val="420"/>
-        </w:trPr>
-        <w:tc>
-          <w:tcPr>
-            <w:tcW w:w="4845" w:type="dxa"/>
-            <w:shd w:val="clear" w:color="auto" w:fill="auto"/>
-            <w:tcMar>
-              <w:top w:w="100" w:type="dxa"/>
-              <w:left w:w="100" w:type="dxa"/>
-              <w:bottom w:w="100" w:type="dxa"/>
-              <w:right w:w="100" w:type="dxa"/>
-            </w:tcMar>
-          </w:tcPr>
-          <w:p>
-            <w:pPr>
-              <w:pBdr>
-                <w:top w:val="nil"/>
-                <w:left w:val="nil"/>
-                <w:bottom w:val="nil"/>
-                <w:right w:val="nil"/>
-                <w:between w:val="nil"/>
-              </w:pBdr>
-              <w:spacing w:before="0" w:after="0" w:line="240" w:lineRule="auto"/>
-              <w:rPr>
-                <w:rFonts w:ascii="Arial" w:eastAsia="Arial" w:hAnsi="Arial" w:cs="Arial"/>
-                <w:sz w:val="22"/>
-                <w:szCs w:val="22"/>
-              </w:rPr>
-            </w:pPr>
-            <w:r>
-              <w:rPr>
-                <w:rFonts w:ascii="Arial" w:eastAsia="Arial" w:hAnsi="Arial" w:cs="Arial"/>
-                <w:sz w:val="22"/>
-                <w:szCs w:val="22"/>
-              </w:rPr>
-              <w:t>Cargo Efetivo:</w:t>
-            </w:r>
-          </w:p>
-          <w:p>
-            <w:pPr>
-              <w:pBdr>
-                <w:top w:val="nil"/>
-                <w:left w:val="nil"/>
-                <w:bottom w:val="nil"/>
-                <w:right w:val="nil"/>
-                <w:between w:val="nil"/>
-              </w:pBdr>
-              <w:spacing w:before="0" w:after="0" w:line="240" w:lineRule="auto"/>
-              <w:rPr>
-                <w:rFonts w:ascii="Arial" w:eastAsia="Arial" w:hAnsi="Arial" w:cs="Arial"/>
-                <w:sz w:val="22"/>
-                <w:szCs w:val="22"/>
-              </w:rPr>
-            </w:pPr>
-            <w:r>
-              <w:rPr>
-                <w:rFonts w:ascii="Arial" w:eastAsia="Arial" w:hAnsi="Arial" w:cs="Arial"/>
-                <w:sz w:val="22"/>
-                <w:szCs w:val="22"/>
-              </w:rPr>
-              <w:t>{personalData.cargoEfetivo}</w:t>
-            </w:r>
-          </w:p>
-        </w:tc>
-        <w:tc>
-          <w:tcPr>
-            <w:tcW w:w="3255" w:type="dxa"/>
+            <w:tcW w:w="3969" w:type="dxa"/>
             <w:gridSpan w:val="2"/>
             <w:shd w:val="clear" w:color="auto" w:fill="auto"/>
             <w:tcMar>
@@ -567,13 +457,41 @@
                 <w:szCs w:val="22"/>
               </w:rPr>
             </w:pPr>
-            <w:r>
-              <w:rPr>
-                <w:rFonts w:ascii="Arial" w:eastAsia="Arial" w:hAnsi="Arial" w:cs="Arial"/>
-                <w:sz w:val="22"/>
-                <w:szCs w:val="22"/>
-              </w:rPr>
-              <w:t>Órgão / Entidade</w:t>
+            <w:proofErr w:type="spellStart"/>
+            <w:r>
+              <w:rPr>
+                <w:rFonts w:ascii="Arial" w:eastAsia="Arial" w:hAnsi="Arial" w:cs="Arial"/>
+                <w:sz w:val="22"/>
+                <w:szCs w:val="22"/>
+              </w:rPr>
+              <w:t>Formação</w:t>
+            </w:r>
+            <w:proofErr w:type="spellEnd"/>
+            <w:r>
+              <w:rPr>
+                <w:rFonts w:ascii="Arial" w:eastAsia="Arial" w:hAnsi="Arial" w:cs="Arial"/>
+                <w:sz w:val="22"/>
+                <w:szCs w:val="22"/>
+              </w:rPr>
+              <w:t xml:space="preserve"> </w:t>
+            </w:r>
+            <w:proofErr w:type="spellStart"/>
+            <w:r>
+              <w:rPr>
+                <w:rFonts w:ascii="Arial" w:eastAsia="Arial" w:hAnsi="Arial" w:cs="Arial"/>
+                <w:sz w:val="22"/>
+                <w:szCs w:val="22"/>
+              </w:rPr>
+              <w:t>Profissional</w:t>
+            </w:r>
+            <w:proofErr w:type="spellEnd"/>
+            <w:r>
+              <w:rPr>
+                <w:rFonts w:ascii="Arial" w:eastAsia="Arial" w:hAnsi="Arial" w:cs="Arial"/>
+                <w:sz w:val="22"/>
+                <w:szCs w:val="22"/>
+              </w:rPr>
+              <w:t>:</w:t>
             </w:r>
           </w:p>
           <w:p>
@@ -590,22 +508,286 @@
                 <w:rFonts w:ascii="Arial" w:eastAsia="Arial" w:hAnsi="Arial" w:cs="Arial"/>
                 <w:sz w:val="22"/>
                 <w:szCs w:val="22"/>
-                <w:u w:val="single"/>
-              </w:rPr>
-            </w:pPr>
-            <w:r>
-              <w:rPr>
-                <w:rFonts w:ascii="Arial" w:eastAsia="Arial" w:hAnsi="Arial" w:cs="Arial"/>
-                <w:sz w:val="22"/>
-                <w:szCs w:val="22"/>
-              </w:rPr>
-              <w:t>{personalData.orgao}</w:t>
+              </w:rPr>
+            </w:pPr>
+            <w:r>
+              <w:rPr>
+                <w:rFonts w:ascii="Arial" w:eastAsia="Arial" w:hAnsi="Arial" w:cs="Arial"/>
+                <w:sz w:val="22"/>
+                <w:szCs w:val="22"/>
+              </w:rPr>
+              <w:t>{</w:t>
+            </w:r>
+            <w:proofErr w:type="spellStart"/>
+            <w:r>
+              <w:rPr>
+                <w:rFonts w:ascii="Arial" w:eastAsia="Arial" w:hAnsi="Arial" w:cs="Arial"/>
+                <w:sz w:val="22"/>
+                <w:szCs w:val="22"/>
+              </w:rPr>
+              <w:t>personalData.formacaoProfissional</w:t>
+            </w:r>
+            <w:proofErr w:type="spellEnd"/>
+            <w:r>
+              <w:rPr>
+                <w:rFonts w:ascii="Arial" w:eastAsia="Arial" w:hAnsi="Arial" w:cs="Arial"/>
+                <w:sz w:val="22"/>
+                <w:szCs w:val="22"/>
+              </w:rPr>
+              <w:t>}</w:t>
             </w:r>
           </w:p>
         </w:tc>
         <w:tc>
           <w:tcPr>
-            <w:tcW w:w="2700" w:type="dxa"/>
+            <w:tcW w:w="3297" w:type="dxa"/>
+            <w:shd w:val="clear" w:color="auto" w:fill="auto"/>
+            <w:tcMar>
+              <w:top w:w="100" w:type="dxa"/>
+              <w:left w:w="100" w:type="dxa"/>
+              <w:bottom w:w="100" w:type="dxa"/>
+              <w:right w:w="100" w:type="dxa"/>
+            </w:tcMar>
+          </w:tcPr>
+          <w:p>
+            <w:pPr>
+              <w:pBdr>
+                <w:top w:val="nil"/>
+                <w:left w:val="nil"/>
+                <w:bottom w:val="nil"/>
+                <w:right w:val="nil"/>
+                <w:between w:val="nil"/>
+              </w:pBdr>
+              <w:spacing w:before="0" w:after="0" w:line="240" w:lineRule="auto"/>
+              <w:rPr>
+                <w:rFonts w:ascii="Arial" w:eastAsia="Arial" w:hAnsi="Arial" w:cs="Arial"/>
+                <w:sz w:val="22"/>
+                <w:szCs w:val="22"/>
+              </w:rPr>
+            </w:pPr>
+            <w:r>
+              <w:rPr>
+                <w:rFonts w:ascii="Arial" w:eastAsia="Arial" w:hAnsi="Arial" w:cs="Arial"/>
+                <w:sz w:val="22"/>
+                <w:szCs w:val="22"/>
+              </w:rPr>
+              <w:t xml:space="preserve">Cargo </w:t>
+            </w:r>
+            <w:proofErr w:type="spellStart"/>
+            <w:r>
+              <w:rPr>
+                <w:rFonts w:ascii="Arial" w:eastAsia="Arial" w:hAnsi="Arial" w:cs="Arial"/>
+                <w:sz w:val="22"/>
+                <w:szCs w:val="22"/>
+              </w:rPr>
+              <w:t>comissionado</w:t>
+            </w:r>
+            <w:proofErr w:type="spellEnd"/>
+            <w:r>
+              <w:rPr>
+                <w:rFonts w:ascii="Arial" w:eastAsia="Arial" w:hAnsi="Arial" w:cs="Arial"/>
+                <w:sz w:val="22"/>
+                <w:szCs w:val="22"/>
+              </w:rPr>
+              <w:t>:</w:t>
+            </w:r>
+          </w:p>
+          <w:p>
+            <w:pPr>
+              <w:pBdr>
+                <w:top w:val="nil"/>
+                <w:left w:val="nil"/>
+                <w:bottom w:val="nil"/>
+                <w:right w:val="nil"/>
+                <w:between w:val="nil"/>
+              </w:pBdr>
+              <w:spacing w:before="0" w:after="0" w:line="240" w:lineRule="auto"/>
+              <w:rPr>
+                <w:rFonts w:ascii="Arial" w:eastAsia="Arial" w:hAnsi="Arial" w:cs="Arial"/>
+                <w:sz w:val="22"/>
+                <w:szCs w:val="22"/>
+              </w:rPr>
+            </w:pPr>
+            <w:r>
+              <w:rPr>
+                <w:rFonts w:ascii="Arial" w:eastAsia="Arial" w:hAnsi="Arial" w:cs="Arial"/>
+                <w:sz w:val="22"/>
+                <w:szCs w:val="22"/>
+              </w:rPr>
+              <w:t>{</w:t>
+            </w:r>
+            <w:proofErr w:type="spellStart"/>
+            <w:r>
+              <w:rPr>
+                <w:rFonts w:ascii="Arial" w:eastAsia="Arial" w:hAnsi="Arial" w:cs="Arial"/>
+                <w:sz w:val="22"/>
+                <w:szCs w:val="22"/>
+              </w:rPr>
+              <w:t>personalData.cargo</w:t>
+            </w:r>
+            <w:proofErr w:type="spellEnd"/>
+            <w:r>
+              <w:rPr>
+                <w:rFonts w:ascii="Arial" w:eastAsia="Arial" w:hAnsi="Arial" w:cs="Arial"/>
+                <w:sz w:val="22"/>
+                <w:szCs w:val="22"/>
+              </w:rPr>
+              <w:t>}</w:t>
+            </w:r>
+          </w:p>
+        </w:tc>
+      </w:tr>
+      <w:tr>
+        <w:trPr>
+          <w:trHeight w:val="420"/>
+        </w:trPr>
+        <w:tc>
+          <w:tcPr>
+            <w:tcW w:w="3534" w:type="dxa"/>
+            <w:shd w:val="clear" w:color="auto" w:fill="auto"/>
+            <w:tcMar>
+              <w:top w:w="100" w:type="dxa"/>
+              <w:left w:w="100" w:type="dxa"/>
+              <w:bottom w:w="100" w:type="dxa"/>
+              <w:right w:w="100" w:type="dxa"/>
+            </w:tcMar>
+          </w:tcPr>
+          <w:p>
+            <w:pPr>
+              <w:pBdr>
+                <w:top w:val="nil"/>
+                <w:left w:val="nil"/>
+                <w:bottom w:val="nil"/>
+                <w:right w:val="nil"/>
+                <w:between w:val="nil"/>
+              </w:pBdr>
+              <w:spacing w:before="0" w:after="0" w:line="240" w:lineRule="auto"/>
+              <w:rPr>
+                <w:rFonts w:ascii="Arial" w:eastAsia="Arial" w:hAnsi="Arial" w:cs="Arial"/>
+                <w:sz w:val="22"/>
+                <w:szCs w:val="22"/>
+              </w:rPr>
+            </w:pPr>
+            <w:r>
+              <w:rPr>
+                <w:rFonts w:ascii="Arial" w:eastAsia="Arial" w:hAnsi="Arial" w:cs="Arial"/>
+                <w:sz w:val="22"/>
+                <w:szCs w:val="22"/>
+              </w:rPr>
+              <w:t xml:space="preserve">Cargo </w:t>
+            </w:r>
+            <w:proofErr w:type="spellStart"/>
+            <w:r>
+              <w:rPr>
+                <w:rFonts w:ascii="Arial" w:eastAsia="Arial" w:hAnsi="Arial" w:cs="Arial"/>
+                <w:sz w:val="22"/>
+                <w:szCs w:val="22"/>
+              </w:rPr>
+              <w:t>Efetivo</w:t>
+            </w:r>
+            <w:proofErr w:type="spellEnd"/>
+            <w:r>
+              <w:rPr>
+                <w:rFonts w:ascii="Arial" w:eastAsia="Arial" w:hAnsi="Arial" w:cs="Arial"/>
+                <w:sz w:val="22"/>
+                <w:szCs w:val="22"/>
+              </w:rPr>
+              <w:t>:</w:t>
+            </w:r>
+          </w:p>
+          <w:p>
+            <w:pPr>
+              <w:pBdr>
+                <w:top w:val="nil"/>
+                <w:left w:val="nil"/>
+                <w:bottom w:val="nil"/>
+                <w:right w:val="nil"/>
+                <w:between w:val="nil"/>
+              </w:pBdr>
+              <w:spacing w:before="0" w:after="0" w:line="240" w:lineRule="auto"/>
+              <w:rPr>
+                <w:rFonts w:ascii="Arial" w:eastAsia="Arial" w:hAnsi="Arial" w:cs="Arial"/>
+                <w:sz w:val="22"/>
+                <w:szCs w:val="22"/>
+              </w:rPr>
+            </w:pPr>
+            <w:r>
+              <w:rPr>
+                <w:rFonts w:ascii="Arial" w:eastAsia="Arial" w:hAnsi="Arial" w:cs="Arial"/>
+                <w:sz w:val="22"/>
+                <w:szCs w:val="22"/>
+              </w:rPr>
+              <w:t>{personalData.cargoEfetivo}</w:t>
+            </w:r>
+          </w:p>
+        </w:tc>
+        <w:tc>
+          <w:tcPr>
+            <w:tcW w:w="3969" w:type="dxa"/>
+            <w:gridSpan w:val="2"/>
+            <w:shd w:val="clear" w:color="auto" w:fill="auto"/>
+            <w:tcMar>
+              <w:top w:w="100" w:type="dxa"/>
+              <w:left w:w="100" w:type="dxa"/>
+              <w:bottom w:w="100" w:type="dxa"/>
+              <w:right w:w="100" w:type="dxa"/>
+            </w:tcMar>
+          </w:tcPr>
+          <w:p>
+            <w:pPr>
+              <w:pBdr>
+                <w:top w:val="nil"/>
+                <w:left w:val="nil"/>
+                <w:bottom w:val="nil"/>
+                <w:right w:val="nil"/>
+                <w:between w:val="nil"/>
+              </w:pBdr>
+              <w:spacing w:before="0" w:after="0" w:line="240" w:lineRule="auto"/>
+              <w:rPr>
+                <w:rFonts w:ascii="Arial" w:eastAsia="Arial" w:hAnsi="Arial" w:cs="Arial"/>
+                <w:sz w:val="22"/>
+                <w:szCs w:val="22"/>
+              </w:rPr>
+            </w:pPr>
+            <w:r>
+              <w:rPr>
+                <w:rFonts w:ascii="Arial" w:eastAsia="Arial" w:hAnsi="Arial" w:cs="Arial"/>
+                <w:sz w:val="22"/>
+                <w:szCs w:val="22"/>
+              </w:rPr>
+              <w:t>Órgão / Entidade</w:t>
+            </w:r>
+          </w:p>
+          <w:p>
+            <w:pPr>
+              <w:pBdr>
+                <w:top w:val="nil"/>
+                <w:left w:val="nil"/>
+                <w:bottom w:val="nil"/>
+                <w:right w:val="nil"/>
+                <w:between w:val="nil"/>
+              </w:pBdr>
+              <w:spacing w:before="0" w:after="0" w:line="240" w:lineRule="auto"/>
+              <w:rPr>
+                <w:rFonts w:ascii="Arial" w:eastAsia="Arial" w:hAnsi="Arial" w:cs="Arial"/>
+                <w:sz w:val="22"/>
+                <w:szCs w:val="22"/>
+                <w:u w:val="single"/>
+              </w:rPr>
+            </w:pPr>
+            <w:r>
+              <w:rPr>
+                <w:rFonts w:ascii="Arial" w:eastAsia="Arial" w:hAnsi="Arial" w:cs="Arial"/>
+                <w:sz w:val="22"/>
+                <w:szCs w:val="22"/>
+              </w:rPr>
+              <w:t>{personalData.orgao}</w:t>
+            </w:r>
+          </w:p>
+        </w:tc>
+        <w:tc>
+          <w:tcPr>
+            <w:tcW w:w="3297" w:type="dxa"/>
             <w:shd w:val="clear" w:color="auto" w:fill="auto"/>
             <w:tcMar>
               <w:top w:w="100" w:type="dxa"/>
@@ -691,13 +873,41 @@
                 <w:szCs w:val="22"/>
               </w:rPr>
             </w:pPr>
-            <w:r>
-              <w:rPr>
-                <w:rFonts w:ascii="Arial" w:eastAsia="Arial" w:hAnsi="Arial" w:cs="Arial"/>
-                <w:sz w:val="22"/>
-                <w:szCs w:val="22"/>
-              </w:rPr>
-              <w:t>Ocupa outro cargo ou emprego de quadro permanente na Administração Pública</w:t>
+            <w:proofErr w:type="spellStart"/>
+            <w:r>
+              <w:rPr>
+                <w:rFonts w:ascii="Arial" w:eastAsia="Arial" w:hAnsi="Arial" w:cs="Arial"/>
+                <w:sz w:val="22"/>
+                <w:szCs w:val="22"/>
+              </w:rPr>
+              <w:t>Ocupa</w:t>
+            </w:r>
+            <w:proofErr w:type="spellEnd"/>
+            <w:r>
+              <w:rPr>
+                <w:rFonts w:ascii="Arial" w:eastAsia="Arial" w:hAnsi="Arial" w:cs="Arial"/>
+                <w:sz w:val="22"/>
+                <w:szCs w:val="22"/>
+              </w:rPr>
+              <w:t xml:space="preserve"> outro cargo </w:t>
+            </w:r>
+            <w:proofErr w:type="spellStart"/>
+            <w:r>
+              <w:rPr>
+                <w:rFonts w:ascii="Arial" w:eastAsia="Arial" w:hAnsi="Arial" w:cs="Arial"/>
+                <w:sz w:val="22"/>
+                <w:szCs w:val="22"/>
+              </w:rPr>
+              <w:t>ou</w:t>
+            </w:r>
+            <w:proofErr w:type="spellEnd"/>
+            <w:r>
+              <w:rPr>
+                <w:rFonts w:ascii="Arial" w:eastAsia="Arial" w:hAnsi="Arial" w:cs="Arial"/>
+                <w:sz w:val="22"/>
+                <w:szCs w:val="22"/>
+              </w:rPr>
+              <w:t xml:space="preserve"> emprego de quadro permanente na Administração Pública</w:t>
             </w:r>
             <w:r>
               <w:rPr>
@@ -797,31 +1007,7 @@
                 <w:sz w:val="22"/>
                 <w:szCs w:val="22"/>
               </w:rPr>
-              <w:t xml:space="preserve">Não     </w:t>
-            </w:r>
-            <w:r>
-              <w:rPr>
-                <w:rFonts w:ascii="Arial" w:eastAsia="Arial" w:hAnsi="Arial" w:cs="Arial"/>
-                <w:sz w:val="22"/>
-                <w:szCs w:val="22"/>
-              </w:rPr>
-              <w:t>[{#personalData.cargoPublico.boolean == “</w:t>
-            </w:r>
-            <w:r>
-              <w:rPr>
-                <w:rFonts w:ascii="Arial" w:eastAsia="Arial" w:hAnsi="Arial" w:cs="Arial"/>
-                <w:sz w:val="22"/>
-                <w:szCs w:val="22"/>
-              </w:rPr>
-              <w:t>sim</w:t>
-            </w:r>
-            <w:r>
-              <w:rPr>
-                <w:rFonts w:ascii="Arial" w:eastAsia="Arial" w:hAnsi="Arial" w:cs="Arial"/>
-                <w:sz w:val="22"/>
-                <w:szCs w:val="22"/>
-              </w:rPr>
-              <w:t>”}</w:t>
+              <w:t>Não     [{#personalData.cargoPublico.boolean == “sim”}</w:t>
             </w:r>
             <w:r>
               <w:rPr>
@@ -1115,7 +1301,7 @@
         </w:trPr>
         <w:tc>
           <w:tcPr>
-            <w:tcW w:w="6165" w:type="dxa"/>
+            <w:tcW w:w="5802" w:type="dxa"/>
             <w:gridSpan w:val="2"/>
             <w:shd w:val="clear" w:color="auto" w:fill="auto"/>
             <w:tcMar>
@@ -1134,13 +1320,41 @@
                 <w:szCs w:val="22"/>
               </w:rPr>
             </w:pPr>
-            <w:r>
-              <w:rPr>
-                <w:rFonts w:ascii="Arial" w:eastAsia="Arial" w:hAnsi="Arial" w:cs="Arial"/>
-                <w:sz w:val="22"/>
-                <w:szCs w:val="22"/>
-              </w:rPr>
-              <w:t>Endereço do trabalho:</w:t>
+            <w:proofErr w:type="spellStart"/>
+            <w:r>
+              <w:rPr>
+                <w:rFonts w:ascii="Arial" w:eastAsia="Arial" w:hAnsi="Arial" w:cs="Arial"/>
+                <w:sz w:val="22"/>
+                <w:szCs w:val="22"/>
+              </w:rPr>
+              <w:t>Endereço</w:t>
+            </w:r>
+            <w:proofErr w:type="spellEnd"/>
+            <w:r>
+              <w:rPr>
+                <w:rFonts w:ascii="Arial" w:eastAsia="Arial" w:hAnsi="Arial" w:cs="Arial"/>
+                <w:sz w:val="22"/>
+                <w:szCs w:val="22"/>
+              </w:rPr>
+              <w:t xml:space="preserve"> do </w:t>
+            </w:r>
+            <w:proofErr w:type="spellStart"/>
+            <w:r>
+              <w:rPr>
+                <w:rFonts w:ascii="Arial" w:eastAsia="Arial" w:hAnsi="Arial" w:cs="Arial"/>
+                <w:sz w:val="22"/>
+                <w:szCs w:val="22"/>
+              </w:rPr>
+              <w:t>trabalho</w:t>
+            </w:r>
+            <w:proofErr w:type="spellEnd"/>
+            <w:r>
+              <w:rPr>
+                <w:rFonts w:ascii="Arial" w:eastAsia="Arial" w:hAnsi="Arial" w:cs="Arial"/>
+                <w:sz w:val="22"/>
+                <w:szCs w:val="22"/>
+              </w:rPr>
+              <w:t>:</w:t>
             </w:r>
           </w:p>
           <w:p>
@@ -1171,7 +1385,7 @@
         </w:tc>
         <w:tc>
           <w:tcPr>
-            <w:tcW w:w="1935" w:type="dxa"/>
+            <w:tcW w:w="1701" w:type="dxa"/>
             <w:shd w:val="clear" w:color="auto" w:fill="auto"/>
             <w:tcMar>
               <w:top w:w="100" w:type="dxa"/>
@@ -1233,7 +1447,7 @@
         </w:tc>
         <w:tc>
           <w:tcPr>
-            <w:tcW w:w="2700" w:type="dxa"/>
+            <w:tcW w:w="3297" w:type="dxa"/>
             <w:shd w:val="clear" w:color="auto" w:fill="auto"/>
             <w:tcMar>
               <w:top w:w="100" w:type="dxa"/>
@@ -1297,7 +1511,7 @@
       <w:tr>
         <w:tc>
           <w:tcPr>
-            <w:tcW w:w="6165" w:type="dxa"/>
+            <w:tcW w:w="5802" w:type="dxa"/>
             <w:gridSpan w:val="2"/>
             <w:shd w:val="clear" w:color="auto" w:fill="auto"/>
             <w:tcMar>
@@ -1346,7 +1560,7 @@
         </w:tc>
         <w:tc>
           <w:tcPr>
-            <w:tcW w:w="1935" w:type="dxa"/>
+            <w:tcW w:w="1701" w:type="dxa"/>
             <w:shd w:val="clear" w:color="auto" w:fill="auto"/>
             <w:tcMar>
               <w:top w:w="100" w:type="dxa"/>
@@ -1394,7 +1608,7 @@
         </w:tc>
         <w:tc>
           <w:tcPr>
-            <w:tcW w:w="2700" w:type="dxa"/>
+            <w:tcW w:w="3297" w:type="dxa"/>
             <w:shd w:val="clear" w:color="auto" w:fill="auto"/>
             <w:tcMar>
               <w:top w:w="100" w:type="dxa"/>
@@ -1418,7 +1632,17 @@
                 <w:sz w:val="22"/>
                 <w:szCs w:val="22"/>
               </w:rPr>
-              <w:t>Telefone residencial:</w:t>
+              <w:t>Telefone residen</w:t>
+            </w:r>
+            <w:bookmarkStart w:id="0" w:name="_GoBack"/>
+            <w:bookmarkEnd w:id="0"/>
+            <w:r>
+              <w:rPr>
+                <w:rFonts w:ascii="Arial" w:eastAsia="Arial" w:hAnsi="Arial" w:cs="Arial"/>
+                <w:sz w:val="22"/>
+                <w:szCs w:val="22"/>
+              </w:rPr>
+              <w:t>cial:</w:t>
             </w:r>
           </w:p>
           <w:p>
@@ -1447,7 +1671,7 @@
         </w:trPr>
         <w:tc>
           <w:tcPr>
-            <w:tcW w:w="8100" w:type="dxa"/>
+            <w:tcW w:w="7503" w:type="dxa"/>
             <w:gridSpan w:val="3"/>
             <w:shd w:val="clear" w:color="auto" w:fill="auto"/>
             <w:tcMar>
@@ -1496,7 +1720,7 @@
         </w:tc>
         <w:tc>
           <w:tcPr>
-            <w:tcW w:w="2700" w:type="dxa"/>
+            <w:tcW w:w="3297" w:type="dxa"/>
             <w:shd w:val="clear" w:color="auto" w:fill="auto"/>
             <w:tcMar>
               <w:top w:w="100" w:type="dxa"/>
@@ -1563,7 +1787,7 @@
         </w:trPr>
         <w:tc>
           <w:tcPr>
-            <w:tcW w:w="6165" w:type="dxa"/>
+            <w:tcW w:w="5802" w:type="dxa"/>
             <w:gridSpan w:val="2"/>
             <w:shd w:val="clear" w:color="auto" w:fill="auto"/>
             <w:tcMar>
@@ -1582,13 +1806,41 @@
                 <w:szCs w:val="22"/>
               </w:rPr>
             </w:pPr>
-            <w:r>
-              <w:rPr>
-                <w:rFonts w:ascii="Arial" w:eastAsia="Arial" w:hAnsi="Arial" w:cs="Arial"/>
-                <w:sz w:val="22"/>
-                <w:szCs w:val="22"/>
-              </w:rPr>
-              <w:t>Endereço para correspondências:</w:t>
+            <w:proofErr w:type="spellStart"/>
+            <w:r>
+              <w:rPr>
+                <w:rFonts w:ascii="Arial" w:eastAsia="Arial" w:hAnsi="Arial" w:cs="Arial"/>
+                <w:sz w:val="22"/>
+                <w:szCs w:val="22"/>
+              </w:rPr>
+              <w:t>Endereço</w:t>
+            </w:r>
+            <w:proofErr w:type="spellEnd"/>
+            <w:r>
+              <w:rPr>
+                <w:rFonts w:ascii="Arial" w:eastAsia="Arial" w:hAnsi="Arial" w:cs="Arial"/>
+                <w:sz w:val="22"/>
+                <w:szCs w:val="22"/>
+              </w:rPr>
+              <w:t xml:space="preserve"> para </w:t>
+            </w:r>
+            <w:proofErr w:type="spellStart"/>
+            <w:r>
+              <w:rPr>
+                <w:rFonts w:ascii="Arial" w:eastAsia="Arial" w:hAnsi="Arial" w:cs="Arial"/>
+                <w:sz w:val="22"/>
+                <w:szCs w:val="22"/>
+              </w:rPr>
+              <w:t>correspondências</w:t>
+            </w:r>
+            <w:proofErr w:type="spellEnd"/>
+            <w:r>
+              <w:rPr>
+                <w:rFonts w:ascii="Arial" w:eastAsia="Arial" w:hAnsi="Arial" w:cs="Arial"/>
+                <w:sz w:val="22"/>
+                <w:szCs w:val="22"/>
+              </w:rPr>
+              <w:t>:</w:t>
             </w:r>
           </w:p>
           <w:p>
@@ -1639,7 +1891,7 @@
         </w:tc>
         <w:tc>
           <w:tcPr>
-            <w:tcW w:w="4635" w:type="dxa"/>
+            <w:tcW w:w="4998" w:type="dxa"/>
             <w:gridSpan w:val="2"/>
             <w:shd w:val="clear" w:color="auto" w:fill="auto"/>
             <w:tcMar>
@@ -2019,7 +2271,7 @@
         </w:trPr>
         <w:tc>
           <w:tcPr>
-            <w:tcW w:w="6165" w:type="dxa"/>
+            <w:tcW w:w="5802" w:type="dxa"/>
             <w:gridSpan w:val="2"/>
             <w:shd w:val="clear" w:color="auto" w:fill="auto"/>
             <w:tcMar>
@@ -2083,7 +2335,7 @@
         </w:tc>
         <w:tc>
           <w:tcPr>
-            <w:tcW w:w="4635" w:type="dxa"/>
+            <w:tcW w:w="4998" w:type="dxa"/>
             <w:gridSpan w:val="2"/>
             <w:shd w:val="clear" w:color="auto" w:fill="auto"/>
             <w:tcMar>
@@ -2479,7 +2731,25 @@
                 <w:sz w:val="22"/>
                 <w:szCs w:val="22"/>
               </w:rPr>
-              <w:t xml:space="preserve"> Não </w:t>
+              <w:t xml:space="preserve"> </w:t>
+            </w:r>
+            <w:proofErr w:type="spellStart"/>
+            <w:r>
+              <w:rPr>
+                <w:rFonts w:ascii="Arial" w:eastAsia="Arial" w:hAnsi="Arial" w:cs="Arial"/>
+                <w:sz w:val="22"/>
+                <w:szCs w:val="22"/>
+              </w:rPr>
+              <w:t>Não</w:t>
+            </w:r>
+            <w:proofErr w:type="spellEnd"/>
+            <w:r>
+              <w:rPr>
+                <w:rFonts w:ascii="Arial" w:eastAsia="Arial" w:hAnsi="Arial" w:cs="Arial"/>
+                <w:sz w:val="22"/>
+                <w:szCs w:val="22"/>
+              </w:rPr>
+              <w:t xml:space="preserve"> </w:t>
             </w:r>
             <w:proofErr w:type="spellStart"/>
             <w:r>
@@ -2515,7 +2785,43 @@
                 <w:sz w:val="22"/>
                 <w:szCs w:val="22"/>
               </w:rPr>
-              <w:t xml:space="preserve"> atividade profissional neste período.</w:t>
+              <w:t xml:space="preserve"> </w:t>
+            </w:r>
+            <w:proofErr w:type="spellStart"/>
+            <w:r>
+              <w:rPr>
+                <w:rFonts w:ascii="Arial" w:eastAsia="Arial" w:hAnsi="Arial" w:cs="Arial"/>
+                <w:sz w:val="22"/>
+                <w:szCs w:val="22"/>
+              </w:rPr>
+              <w:t>atividade</w:t>
+            </w:r>
+            <w:proofErr w:type="spellEnd"/>
+            <w:r>
+              <w:rPr>
+                <w:rFonts w:ascii="Arial" w:eastAsia="Arial" w:hAnsi="Arial" w:cs="Arial"/>
+                <w:sz w:val="22"/>
+                <w:szCs w:val="22"/>
+              </w:rPr>
+              <w:t xml:space="preserve"> </w:t>
+            </w:r>
+            <w:proofErr w:type="spellStart"/>
+            <w:r>
+              <w:rPr>
+                <w:rFonts w:ascii="Arial" w:eastAsia="Arial" w:hAnsi="Arial" w:cs="Arial"/>
+                <w:sz w:val="22"/>
+                <w:szCs w:val="22"/>
+              </w:rPr>
+              <w:t>profissional</w:t>
+            </w:r>
+            <w:proofErr w:type="spellEnd"/>
+            <w:r>
+              <w:rPr>
+                <w:rFonts w:ascii="Arial" w:eastAsia="Arial" w:hAnsi="Arial" w:cs="Arial"/>
+                <w:sz w:val="22"/>
+                <w:szCs w:val="22"/>
+              </w:rPr>
+              <w:t xml:space="preserve"> neste período.</w:t>
             </w:r>
           </w:p>
         </w:tc>
@@ -2607,7 +2913,43 @@
                 <w:sz w:val="22"/>
                 <w:szCs w:val="22"/>
               </w:rPr>
-              <w:t>== “nao”}X{/}] Não     [{#</w:t>
+              <w:t>== “</w:t>
+            </w:r>
+            <w:proofErr w:type="spellStart"/>
+            <w:r>
+              <w:rPr>
+                <w:rFonts w:ascii="Arial" w:eastAsia="Arial" w:hAnsi="Arial" w:cs="Arial"/>
+                <w:sz w:val="22"/>
+                <w:szCs w:val="22"/>
+              </w:rPr>
+              <w:t>nao</w:t>
+            </w:r>
+            <w:proofErr w:type="spellEnd"/>
+            <w:r>
+              <w:rPr>
+                <w:rFonts w:ascii="Arial" w:eastAsia="Arial" w:hAnsi="Arial" w:cs="Arial"/>
+                <w:sz w:val="22"/>
+                <w:szCs w:val="22"/>
+              </w:rPr>
+              <w:t xml:space="preserve">”}X{/}] </w:t>
+            </w:r>
+            <w:proofErr w:type="spellStart"/>
+            <w:r>
+              <w:rPr>
+                <w:rFonts w:ascii="Arial" w:eastAsia="Arial" w:hAnsi="Arial" w:cs="Arial"/>
+                <w:sz w:val="22"/>
+                <w:szCs w:val="22"/>
+              </w:rPr>
+              <w:t>Não</w:t>
+            </w:r>
+            <w:proofErr w:type="spellEnd"/>
+            <w:r>
+              <w:rPr>
+                <w:rFonts w:ascii="Arial" w:eastAsia="Arial" w:hAnsi="Arial" w:cs="Arial"/>
+                <w:sz w:val="22"/>
+                <w:szCs w:val="22"/>
+              </w:rPr>
+              <w:t xml:space="preserve">     [{#</w:t>
             </w:r>
             <w:proofErr w:type="spellStart"/>
             <w:r>
@@ -2632,15 +2974,7 @@
                 <w:sz w:val="22"/>
                 <w:szCs w:val="22"/>
               </w:rPr>
-              <w:t xml:space="preserve"> </w:t>
-            </w:r>
-            <w:r>
-              <w:rPr>
-                <w:rFonts w:ascii="Arial" w:eastAsia="Arial" w:hAnsi="Arial" w:cs="Arial"/>
-                <w:sz w:val="22"/>
-                <w:szCs w:val="22"/>
-              </w:rPr>
-              <w:t>== “sim”</w:t>
+              <w:t xml:space="preserve"> == “sim”</w:t>
             </w:r>
             <w:proofErr w:type="gramStart"/>
             <w:r>
@@ -2666,7 +3000,25 @@
                 <w:sz w:val="22"/>
                 <w:szCs w:val="22"/>
               </w:rPr>
-              <w:t>. Qual(is): {</w:t>
+              <w:t xml:space="preserve">. </w:t>
+            </w:r>
+            <w:proofErr w:type="spellStart"/>
+            <w:r>
+              <w:rPr>
+                <w:rFonts w:ascii="Arial" w:eastAsia="Arial" w:hAnsi="Arial" w:cs="Arial"/>
+                <w:sz w:val="22"/>
+                <w:szCs w:val="22"/>
+              </w:rPr>
+              <w:t>Qual</w:t>
+            </w:r>
+            <w:proofErr w:type="spellEnd"/>
+            <w:r>
+              <w:rPr>
+                <w:rFonts w:ascii="Arial" w:eastAsia="Arial" w:hAnsi="Arial" w:cs="Arial"/>
+                <w:sz w:val="22"/>
+                <w:szCs w:val="22"/>
+              </w:rPr>
+              <w:t>(is): {</w:t>
             </w:r>
             <w:proofErr w:type="spellStart"/>
             <w:r>
@@ -2682,10 +3034,7 @@
               <w:t>statusProfissao</w:t>
             </w:r>
             <w:r>
-              <w:t>.</w:t>
-            </w:r>
-            <w:r>
-              <w:t>qual</w:t>
+              <w:t>.qual</w:t>
             </w:r>
             <w:proofErr w:type="spellEnd"/>
             <w:r>
@@ -2933,10 +3282,7 @@
               </w:rPr>
             </w:pPr>
             <w:r>
-              <w:t>{</w:t>
-            </w:r>
-            <w:r>
-              <w:t>administrador</w:t>
+              <w:t>{administrador</w:t>
             </w:r>
             <w:r>
               <w:t>}</w:t>
@@ -3141,13 +3487,41 @@
               </w:rPr>
               <w:t xml:space="preserve">. </w:t>
             </w:r>
-            <w:r>
-              <w:rPr>
-                <w:rFonts w:ascii="Arial" w:eastAsia="Arial" w:hAnsi="Arial" w:cs="Arial"/>
-                <w:sz w:val="22"/>
-                <w:szCs w:val="22"/>
-              </w:rPr>
-              <w:t>Qual(is) empresa(s): {</w:t>
+            <w:proofErr w:type="spellStart"/>
+            <w:r>
+              <w:rPr>
+                <w:rFonts w:ascii="Arial" w:eastAsia="Arial" w:hAnsi="Arial" w:cs="Arial"/>
+                <w:sz w:val="22"/>
+                <w:szCs w:val="22"/>
+              </w:rPr>
+              <w:t>Qual</w:t>
+            </w:r>
+            <w:proofErr w:type="spellEnd"/>
+            <w:r>
+              <w:rPr>
+                <w:rFonts w:ascii="Arial" w:eastAsia="Arial" w:hAnsi="Arial" w:cs="Arial"/>
+                <w:sz w:val="22"/>
+                <w:szCs w:val="22"/>
+              </w:rPr>
+              <w:t xml:space="preserve">(is) </w:t>
+            </w:r>
+            <w:proofErr w:type="spellStart"/>
+            <w:r>
+              <w:rPr>
+                <w:rFonts w:ascii="Arial" w:eastAsia="Arial" w:hAnsi="Arial" w:cs="Arial"/>
+                <w:sz w:val="22"/>
+                <w:szCs w:val="22"/>
+              </w:rPr>
+              <w:t>empresa</w:t>
+            </w:r>
+            <w:proofErr w:type="spellEnd"/>
+            <w:r>
+              <w:rPr>
+                <w:rFonts w:ascii="Arial" w:eastAsia="Arial" w:hAnsi="Arial" w:cs="Arial"/>
+                <w:sz w:val="22"/>
+                <w:szCs w:val="22"/>
+              </w:rPr>
+              <w:t>(s): {</w:t>
             </w:r>
             <w:proofErr w:type="spellStart"/>
             <w:r>
@@ -3167,10 +3541,7 @@
               <w:t>participacao5perc</w:t>
             </w:r>
             <w:r>
-              <w:t>.</w:t>
-            </w:r>
-            <w:r>
-              <w:t>qual</w:t>
+              <w:t>.qual</w:t>
             </w:r>
             <w:r>
               <w:rPr>
@@ -3228,10 +3599,7 @@
               <w:t>checkboxBens</w:t>
             </w:r>
             <w:r>
-              <w:t>.</w:t>
-            </w:r>
-            <w:r>
-              <w:t>naoPossuiBem</w:t>
+              <w:t>.naoPossuiBem</w:t>
             </w:r>
             <w:proofErr w:type="spellEnd"/>
             <w:r>
@@ -3275,7 +3643,43 @@
                 <w:sz w:val="22"/>
                 <w:szCs w:val="22"/>
               </w:rPr>
-              <w:t xml:space="preserve"> Não possuo </w:t>
+              <w:t xml:space="preserve"> </w:t>
+            </w:r>
+            <w:proofErr w:type="spellStart"/>
+            <w:r>
+              <w:rPr>
+                <w:rFonts w:ascii="Arial" w:eastAsia="Arial" w:hAnsi="Arial" w:cs="Arial"/>
+                <w:sz w:val="22"/>
+                <w:szCs w:val="22"/>
+              </w:rPr>
+              <w:t>Não</w:t>
+            </w:r>
+            <w:proofErr w:type="spellEnd"/>
+            <w:r>
+              <w:rPr>
+                <w:rFonts w:ascii="Arial" w:eastAsia="Arial" w:hAnsi="Arial" w:cs="Arial"/>
+                <w:sz w:val="22"/>
+                <w:szCs w:val="22"/>
+              </w:rPr>
+              <w:t xml:space="preserve"> </w:t>
+            </w:r>
+            <w:proofErr w:type="spellStart"/>
+            <w:r>
+              <w:rPr>
+                <w:rFonts w:ascii="Arial" w:eastAsia="Arial" w:hAnsi="Arial" w:cs="Arial"/>
+                <w:sz w:val="22"/>
+                <w:szCs w:val="22"/>
+              </w:rPr>
+              <w:t>possuo</w:t>
+            </w:r>
+            <w:proofErr w:type="spellEnd"/>
+            <w:r>
+              <w:rPr>
+                <w:rFonts w:ascii="Arial" w:eastAsia="Arial" w:hAnsi="Arial" w:cs="Arial"/>
+                <w:sz w:val="22"/>
+                <w:szCs w:val="22"/>
+              </w:rPr>
+              <w:t xml:space="preserve"> </w:t>
             </w:r>
             <w:proofErr w:type="spellStart"/>
             <w:r>
@@ -3293,7 +3697,61 @@
                 <w:sz w:val="22"/>
                 <w:szCs w:val="22"/>
               </w:rPr>
-              <w:t xml:space="preserve"> bem ou direito. </w:t>
+              <w:t xml:space="preserve"> </w:t>
+            </w:r>
+            <w:proofErr w:type="spellStart"/>
+            <w:r>
+              <w:rPr>
+                <w:rFonts w:ascii="Arial" w:eastAsia="Arial" w:hAnsi="Arial" w:cs="Arial"/>
+                <w:sz w:val="22"/>
+                <w:szCs w:val="22"/>
+              </w:rPr>
+              <w:t>bem</w:t>
+            </w:r>
+            <w:proofErr w:type="spellEnd"/>
+            <w:r>
+              <w:rPr>
+                <w:rFonts w:ascii="Arial" w:eastAsia="Arial" w:hAnsi="Arial" w:cs="Arial"/>
+                <w:sz w:val="22"/>
+                <w:szCs w:val="22"/>
+              </w:rPr>
+              <w:t xml:space="preserve"> </w:t>
+            </w:r>
+            <w:proofErr w:type="spellStart"/>
+            <w:r>
+              <w:rPr>
+                <w:rFonts w:ascii="Arial" w:eastAsia="Arial" w:hAnsi="Arial" w:cs="Arial"/>
+                <w:sz w:val="22"/>
+                <w:szCs w:val="22"/>
+              </w:rPr>
+              <w:t>ou</w:t>
+            </w:r>
+            <w:proofErr w:type="spellEnd"/>
+            <w:r>
+              <w:rPr>
+                <w:rFonts w:ascii="Arial" w:eastAsia="Arial" w:hAnsi="Arial" w:cs="Arial"/>
+                <w:sz w:val="22"/>
+                <w:szCs w:val="22"/>
+              </w:rPr>
+              <w:t xml:space="preserve"> </w:t>
+            </w:r>
+            <w:proofErr w:type="spellStart"/>
+            <w:r>
+              <w:rPr>
+                <w:rFonts w:ascii="Arial" w:eastAsia="Arial" w:hAnsi="Arial" w:cs="Arial"/>
+                <w:sz w:val="22"/>
+                <w:szCs w:val="22"/>
+              </w:rPr>
+              <w:t>direito</w:t>
+            </w:r>
+            <w:proofErr w:type="spellEnd"/>
+            <w:r>
+              <w:rPr>
+                <w:rFonts w:ascii="Arial" w:eastAsia="Arial" w:hAnsi="Arial" w:cs="Arial"/>
+                <w:sz w:val="22"/>
+                <w:szCs w:val="22"/>
+              </w:rPr>
+              <w:t xml:space="preserve">. </w:t>
             </w:r>
           </w:p>
         </w:tc>
@@ -3342,10 +3800,7 @@
               <w:t>checkboxBens</w:t>
             </w:r>
             <w:r>
-              <w:t>.</w:t>
-            </w:r>
-            <w:r>
-              <w:t>naoPossuiBemAlemDoRFB</w:t>
+              <w:t>.naoPossuiBemAlemDoRFB</w:t>
             </w:r>
             <w:proofErr w:type="spellEnd"/>
             <w:r>
@@ -3383,13 +3838,23 @@
               </w:rPr>
               <w:t xml:space="preserve">  </w:t>
             </w:r>
-            <w:r>
-              <w:rPr>
-                <w:rFonts w:ascii="Arial" w:eastAsia="Arial" w:hAnsi="Arial" w:cs="Arial"/>
-                <w:sz w:val="22"/>
-                <w:szCs w:val="22"/>
-              </w:rPr>
-              <w:t>Não possuo bem ou direito além dos constantes na declaração de imposto de renda da RFB</w:t>
+            <w:proofErr w:type="spellStart"/>
+            <w:r>
+              <w:rPr>
+                <w:rFonts w:ascii="Arial" w:eastAsia="Arial" w:hAnsi="Arial" w:cs="Arial"/>
+                <w:sz w:val="22"/>
+                <w:szCs w:val="22"/>
+              </w:rPr>
+              <w:t>Não</w:t>
+            </w:r>
+            <w:proofErr w:type="spellEnd"/>
+            <w:r>
+              <w:rPr>
+                <w:rFonts w:ascii="Arial" w:eastAsia="Arial" w:hAnsi="Arial" w:cs="Arial"/>
+                <w:sz w:val="22"/>
+                <w:szCs w:val="22"/>
+              </w:rPr>
+              <w:t xml:space="preserve"> possuo bem ou direito além dos constantes na declaração de imposto de renda da RFB</w:t>
             </w:r>
           </w:p>
         </w:tc>
@@ -3513,7 +3978,43 @@
                 <w:sz w:val="22"/>
                 <w:szCs w:val="22"/>
               </w:rPr>
-              <w:t>== “nao”}X{/}] Não     [{#</w:t>
+              <w:t>== “</w:t>
+            </w:r>
+            <w:proofErr w:type="spellStart"/>
+            <w:r>
+              <w:rPr>
+                <w:rFonts w:ascii="Arial" w:eastAsia="Arial" w:hAnsi="Arial" w:cs="Arial"/>
+                <w:sz w:val="22"/>
+                <w:szCs w:val="22"/>
+              </w:rPr>
+              <w:t>nao</w:t>
+            </w:r>
+            <w:proofErr w:type="spellEnd"/>
+            <w:r>
+              <w:rPr>
+                <w:rFonts w:ascii="Arial" w:eastAsia="Arial" w:hAnsi="Arial" w:cs="Arial"/>
+                <w:sz w:val="22"/>
+                <w:szCs w:val="22"/>
+              </w:rPr>
+              <w:t xml:space="preserve">”}X{/}] </w:t>
+            </w:r>
+            <w:proofErr w:type="spellStart"/>
+            <w:r>
+              <w:rPr>
+                <w:rFonts w:ascii="Arial" w:eastAsia="Arial" w:hAnsi="Arial" w:cs="Arial"/>
+                <w:sz w:val="22"/>
+                <w:szCs w:val="22"/>
+              </w:rPr>
+              <w:t>Não</w:t>
+            </w:r>
+            <w:proofErr w:type="spellEnd"/>
+            <w:r>
+              <w:rPr>
+                <w:rFonts w:ascii="Arial" w:eastAsia="Arial" w:hAnsi="Arial" w:cs="Arial"/>
+                <w:sz w:val="22"/>
+                <w:szCs w:val="22"/>
+              </w:rPr>
+              <w:t xml:space="preserve">     [{#</w:t>
             </w:r>
             <w:proofErr w:type="spellStart"/>
             <w:r>
@@ -3610,10 +4111,7 @@
               <w:t>familiarProprietario</w:t>
             </w:r>
             <w:r>
-              <w:t>.</w:t>
-            </w:r>
-            <w:r>
-              <w:t>qual</w:t>
+              <w:t>.qual</w:t>
             </w:r>
             <w:proofErr w:type="spellEnd"/>
             <w:r>
@@ -3794,7 +4292,43 @@
                 <w:sz w:val="22"/>
                 <w:szCs w:val="22"/>
               </w:rPr>
-              <w:t>== “nao”}X{/}] Não     [{#</w:t>
+              <w:t>== “</w:t>
+            </w:r>
+            <w:proofErr w:type="spellStart"/>
+            <w:r>
+              <w:rPr>
+                <w:rFonts w:ascii="Arial" w:eastAsia="Arial" w:hAnsi="Arial" w:cs="Arial"/>
+                <w:sz w:val="22"/>
+                <w:szCs w:val="22"/>
+              </w:rPr>
+              <w:t>nao</w:t>
+            </w:r>
+            <w:proofErr w:type="spellEnd"/>
+            <w:r>
+              <w:rPr>
+                <w:rFonts w:ascii="Arial" w:eastAsia="Arial" w:hAnsi="Arial" w:cs="Arial"/>
+                <w:sz w:val="22"/>
+                <w:szCs w:val="22"/>
+              </w:rPr>
+              <w:t xml:space="preserve">”}X{/}] </w:t>
+            </w:r>
+            <w:proofErr w:type="spellStart"/>
+            <w:r>
+              <w:rPr>
+                <w:rFonts w:ascii="Arial" w:eastAsia="Arial" w:hAnsi="Arial" w:cs="Arial"/>
+                <w:sz w:val="22"/>
+                <w:szCs w:val="22"/>
+              </w:rPr>
+              <w:t>Não</w:t>
+            </w:r>
+            <w:proofErr w:type="spellEnd"/>
+            <w:r>
+              <w:rPr>
+                <w:rFonts w:ascii="Arial" w:eastAsia="Arial" w:hAnsi="Arial" w:cs="Arial"/>
+                <w:sz w:val="22"/>
+                <w:szCs w:val="22"/>
+              </w:rPr>
+              <w:t xml:space="preserve">     [{#</w:t>
             </w:r>
             <w:proofErr w:type="spellStart"/>
             <w:r>
@@ -3814,10 +4348,7 @@
             </w:r>
             <w:proofErr w:type="spellEnd"/>
             <w:r>
-              <w:t xml:space="preserve"> </w:t>
-            </w:r>
-            <w:r>
-              <w:t xml:space="preserve">== </w:t>
+              <w:t xml:space="preserve"> == </w:t>
             </w:r>
             <w:r>
               <w:rPr>
@@ -3853,13 +4384,23 @@
               </w:rPr>
               <w:t xml:space="preserve">Sim. </w:t>
             </w:r>
-            <w:r>
-              <w:rPr>
-                <w:rFonts w:ascii="Arial" w:eastAsia="Arial" w:hAnsi="Arial" w:cs="Arial"/>
-                <w:sz w:val="22"/>
-                <w:szCs w:val="22"/>
-              </w:rPr>
-              <w:t>Qual(is): {</w:t>
+            <w:proofErr w:type="spellStart"/>
+            <w:r>
+              <w:rPr>
+                <w:rFonts w:ascii="Arial" w:eastAsia="Arial" w:hAnsi="Arial" w:cs="Arial"/>
+                <w:sz w:val="22"/>
+                <w:szCs w:val="22"/>
+              </w:rPr>
+              <w:t>Qual</w:t>
+            </w:r>
+            <w:proofErr w:type="spellEnd"/>
+            <w:r>
+              <w:rPr>
+                <w:rFonts w:ascii="Arial" w:eastAsia="Arial" w:hAnsi="Arial" w:cs="Arial"/>
+                <w:sz w:val="22"/>
+                <w:szCs w:val="22"/>
+              </w:rPr>
+              <w:t>(is): {</w:t>
             </w:r>
             <w:proofErr w:type="spellStart"/>
             <w:r>
@@ -3872,10 +4413,7 @@
               <w:t>atividadeAdjacente</w:t>
             </w:r>
             <w:r>
-              <w:t>.</w:t>
-            </w:r>
-            <w:r>
-              <w:t>qual</w:t>
+              <w:t>.qual</w:t>
             </w:r>
             <w:proofErr w:type="spellEnd"/>
             <w:r>
@@ -3975,7 +4513,43 @@
                 <w:sz w:val="22"/>
                 <w:szCs w:val="22"/>
               </w:rPr>
-              <w:t>== “nao”}X{/}] Não     [{#</w:t>
+              <w:t>== “</w:t>
+            </w:r>
+            <w:proofErr w:type="spellStart"/>
+            <w:r>
+              <w:rPr>
+                <w:rFonts w:ascii="Arial" w:eastAsia="Arial" w:hAnsi="Arial" w:cs="Arial"/>
+                <w:sz w:val="22"/>
+                <w:szCs w:val="22"/>
+              </w:rPr>
+              <w:t>nao</w:t>
+            </w:r>
+            <w:proofErr w:type="spellEnd"/>
+            <w:r>
+              <w:rPr>
+                <w:rFonts w:ascii="Arial" w:eastAsia="Arial" w:hAnsi="Arial" w:cs="Arial"/>
+                <w:sz w:val="22"/>
+                <w:szCs w:val="22"/>
+              </w:rPr>
+              <w:t xml:space="preserve">”}X{/}] </w:t>
+            </w:r>
+            <w:proofErr w:type="spellStart"/>
+            <w:r>
+              <w:rPr>
+                <w:rFonts w:ascii="Arial" w:eastAsia="Arial" w:hAnsi="Arial" w:cs="Arial"/>
+                <w:sz w:val="22"/>
+                <w:szCs w:val="22"/>
+              </w:rPr>
+              <w:t>Não</w:t>
+            </w:r>
+            <w:proofErr w:type="spellEnd"/>
+            <w:r>
+              <w:rPr>
+                <w:rFonts w:ascii="Arial" w:eastAsia="Arial" w:hAnsi="Arial" w:cs="Arial"/>
+                <w:sz w:val="22"/>
+                <w:szCs w:val="22"/>
+              </w:rPr>
+              <w:t xml:space="preserve">     [{#</w:t>
             </w:r>
             <w:proofErr w:type="spellStart"/>
             <w:r>
@@ -3995,60 +4569,67 @@
             </w:r>
             <w:proofErr w:type="spellEnd"/>
             <w:r>
+              <w:t xml:space="preserve"> == </w:t>
+            </w:r>
+            <w:r>
+              <w:rPr>
+                <w:rFonts w:ascii="Arial" w:eastAsia="Arial" w:hAnsi="Arial" w:cs="Arial"/>
+                <w:sz w:val="22"/>
+                <w:szCs w:val="22"/>
+              </w:rPr>
+              <w:t>“sim”</w:t>
+            </w:r>
+            <w:proofErr w:type="gramStart"/>
+            <w:r>
+              <w:rPr>
+                <w:rFonts w:ascii="Arial" w:eastAsia="Arial" w:hAnsi="Arial" w:cs="Arial"/>
+                <w:sz w:val="22"/>
+                <w:szCs w:val="22"/>
+              </w:rPr>
+              <w:t>}X</w:t>
+            </w:r>
+            <w:proofErr w:type="gramEnd"/>
+            <w:r>
+              <w:rPr>
+                <w:rFonts w:ascii="Arial" w:eastAsia="Arial" w:hAnsi="Arial" w:cs="Arial"/>
+                <w:sz w:val="22"/>
+                <w:szCs w:val="22"/>
+              </w:rPr>
+              <w:t>{/}]</w:t>
+            </w:r>
+            <w:r>
+              <w:rPr>
+                <w:rFonts w:ascii="Arial" w:eastAsia="Arial" w:hAnsi="Arial" w:cs="Arial"/>
+                <w:sz w:val="22"/>
+                <w:szCs w:val="22"/>
+              </w:rPr>
+              <w:t xml:space="preserve"> Sim.</w:t>
+            </w:r>
+            <w:r>
+              <w:rPr>
+                <w:rFonts w:ascii="Arial" w:eastAsia="Arial" w:hAnsi="Arial" w:cs="Arial"/>
+                <w:sz w:val="22"/>
+                <w:szCs w:val="22"/>
+              </w:rPr>
               <w:t xml:space="preserve"> </w:t>
             </w:r>
-            <w:r>
-              <w:t xml:space="preserve">== </w:t>
-            </w:r>
-            <w:r>
-              <w:rPr>
-                <w:rFonts w:ascii="Arial" w:eastAsia="Arial" w:hAnsi="Arial" w:cs="Arial"/>
-                <w:sz w:val="22"/>
-                <w:szCs w:val="22"/>
-              </w:rPr>
-              <w:t>“sim”</w:t>
-            </w:r>
-            <w:proofErr w:type="gramStart"/>
-            <w:r>
-              <w:rPr>
-                <w:rFonts w:ascii="Arial" w:eastAsia="Arial" w:hAnsi="Arial" w:cs="Arial"/>
-                <w:sz w:val="22"/>
-                <w:szCs w:val="22"/>
-              </w:rPr>
-              <w:t>}X</w:t>
-            </w:r>
-            <w:proofErr w:type="gramEnd"/>
-            <w:r>
-              <w:rPr>
-                <w:rFonts w:ascii="Arial" w:eastAsia="Arial" w:hAnsi="Arial" w:cs="Arial"/>
-                <w:sz w:val="22"/>
-                <w:szCs w:val="22"/>
-              </w:rPr>
-              <w:t>{/}]</w:t>
-            </w:r>
-            <w:r>
-              <w:rPr>
-                <w:rFonts w:ascii="Arial" w:eastAsia="Arial" w:hAnsi="Arial" w:cs="Arial"/>
-                <w:sz w:val="22"/>
-                <w:szCs w:val="22"/>
-              </w:rPr>
-              <w:t xml:space="preserve"> Sim.</w:t>
-            </w:r>
-            <w:r>
-              <w:rPr>
-                <w:rFonts w:ascii="Arial" w:eastAsia="Arial" w:hAnsi="Arial" w:cs="Arial"/>
-                <w:sz w:val="22"/>
-                <w:szCs w:val="22"/>
-              </w:rPr>
-              <w:t xml:space="preserve"> </w:t>
-            </w:r>
-            <w:r>
-              <w:rPr>
-                <w:rFonts w:ascii="Arial" w:eastAsia="Arial" w:hAnsi="Arial" w:cs="Arial"/>
-                <w:sz w:val="22"/>
-                <w:szCs w:val="22"/>
-              </w:rPr>
-              <w:t>Qual(is): {</w:t>
+            <w:proofErr w:type="spellStart"/>
+            <w:r>
+              <w:rPr>
+                <w:rFonts w:ascii="Arial" w:eastAsia="Arial" w:hAnsi="Arial" w:cs="Arial"/>
+                <w:sz w:val="22"/>
+                <w:szCs w:val="22"/>
+              </w:rPr>
+              <w:t>Qual</w:t>
+            </w:r>
+            <w:proofErr w:type="spellEnd"/>
+            <w:r>
+              <w:rPr>
+                <w:rFonts w:ascii="Arial" w:eastAsia="Arial" w:hAnsi="Arial" w:cs="Arial"/>
+                <w:sz w:val="22"/>
+                <w:szCs w:val="22"/>
+              </w:rPr>
+              <w:t>(is): {</w:t>
             </w:r>
             <w:proofErr w:type="spellStart"/>
             <w:r>
@@ -4105,15 +4686,7 @@
                 <w:sz w:val="22"/>
                 <w:szCs w:val="22"/>
               </w:rPr>
-              <w:t>Em caso afirmativo em uma das perguntas acima, há co</w:t>
-            </w:r>
-            <w:r>
-              <w:rPr>
-                <w:rFonts w:ascii="Arial" w:eastAsia="Arial" w:hAnsi="Arial" w:cs="Arial"/>
-                <w:sz w:val="22"/>
-                <w:szCs w:val="22"/>
-              </w:rPr>
-              <w:t>nflito potencial com o Interesse Público?</w:t>
+              <w:t>Em caso afirmativo em uma das perguntas acima, há conflito potencial com o Interesse Público?</w:t>
             </w:r>
           </w:p>
           <w:p>
@@ -4159,8 +4732,27 @@
                 <w:sz w:val="22"/>
                 <w:szCs w:val="22"/>
               </w:rPr>
-              <w:t xml:space="preserve">== “nao”}X{/}] </w:t>
-            </w:r>
+              <w:t>== “</w:t>
+            </w:r>
+            <w:proofErr w:type="spellStart"/>
+            <w:r>
+              <w:rPr>
+                <w:rFonts w:ascii="Arial" w:eastAsia="Arial" w:hAnsi="Arial" w:cs="Arial"/>
+                <w:sz w:val="22"/>
+                <w:szCs w:val="22"/>
+              </w:rPr>
+              <w:t>nao</w:t>
+            </w:r>
+            <w:proofErr w:type="spellEnd"/>
+            <w:r>
+              <w:rPr>
+                <w:rFonts w:ascii="Arial" w:eastAsia="Arial" w:hAnsi="Arial" w:cs="Arial"/>
+                <w:sz w:val="22"/>
+                <w:szCs w:val="22"/>
+              </w:rPr>
+              <w:t xml:space="preserve">”}X{/}] </w:t>
+            </w:r>
+            <w:proofErr w:type="spellStart"/>
             <w:r>
               <w:rPr>
                 <w:rFonts w:ascii="Arial" w:eastAsia="Arial" w:hAnsi="Arial" w:cs="Arial"/>
@@ -4169,6 +4761,7 @@
               </w:rPr>
               <w:t>Não</w:t>
             </w:r>
+            <w:proofErr w:type="spellEnd"/>
           </w:p>
           <w:p>
             <w:pPr>
@@ -4205,161 +4798,157 @@
             </w:r>
             <w:proofErr w:type="spellEnd"/>
             <w:r>
+              <w:t xml:space="preserve"> == </w:t>
+            </w:r>
+            <w:r>
+              <w:rPr>
+                <w:rFonts w:ascii="Arial" w:eastAsia="Arial" w:hAnsi="Arial" w:cs="Arial"/>
+                <w:sz w:val="22"/>
+                <w:szCs w:val="22"/>
+              </w:rPr>
+              <w:t>“sim”}X{/}]</w:t>
+            </w:r>
+            <w:r>
+              <w:rPr>
+                <w:rFonts w:ascii="Arial" w:eastAsia="Arial" w:hAnsi="Arial" w:cs="Arial"/>
+                <w:sz w:val="22"/>
+                <w:szCs w:val="22"/>
+              </w:rPr>
+              <w:t xml:space="preserve"> Sim. </w:t>
+            </w:r>
+            <w:proofErr w:type="spellStart"/>
+            <w:r>
+              <w:rPr>
+                <w:rFonts w:ascii="Arial" w:eastAsia="Arial" w:hAnsi="Arial" w:cs="Arial"/>
+                <w:sz w:val="22"/>
+                <w:szCs w:val="22"/>
+              </w:rPr>
+              <w:t>Preencha</w:t>
+            </w:r>
+            <w:proofErr w:type="spellEnd"/>
+            <w:r>
+              <w:rPr>
+                <w:rFonts w:ascii="Arial" w:eastAsia="Arial" w:hAnsi="Arial" w:cs="Arial"/>
+                <w:sz w:val="22"/>
+                <w:szCs w:val="22"/>
+              </w:rPr>
+              <w:t xml:space="preserve"> o campo </w:t>
+            </w:r>
+            <w:proofErr w:type="spellStart"/>
+            <w:r>
+              <w:rPr>
+                <w:rFonts w:ascii="Arial" w:eastAsia="Arial" w:hAnsi="Arial" w:cs="Arial"/>
+                <w:sz w:val="22"/>
+                <w:szCs w:val="22"/>
+              </w:rPr>
+              <w:t>abaixo</w:t>
+            </w:r>
+            <w:proofErr w:type="spellEnd"/>
+            <w:r>
+              <w:rPr>
+                <w:rFonts w:ascii="Arial" w:eastAsia="Arial" w:hAnsi="Arial" w:cs="Arial"/>
+                <w:sz w:val="22"/>
+                <w:szCs w:val="22"/>
+              </w:rPr>
+              <w:t>.</w:t>
+            </w:r>
+          </w:p>
+          <w:p>
+            <w:pPr>
+              <w:spacing w:before="0" w:after="0" w:line="240" w:lineRule="auto"/>
+              <w:rPr>
+                <w:rFonts w:ascii="Arial" w:eastAsia="Arial" w:hAnsi="Arial" w:cs="Arial"/>
+                <w:sz w:val="22"/>
+                <w:szCs w:val="22"/>
+              </w:rPr>
+            </w:pPr>
+            <w:r>
+              <w:rPr>
+                <w:rFonts w:ascii="Arial" w:eastAsia="Arial" w:hAnsi="Arial" w:cs="Arial"/>
+                <w:sz w:val="22"/>
+                <w:szCs w:val="22"/>
+              </w:rPr>
+              <w:t>[</w:t>
+            </w:r>
+            <w:r>
+              <w:rPr>
+                <w:rFonts w:ascii="Arial" w:eastAsia="Arial" w:hAnsi="Arial" w:cs="Arial"/>
+                <w:sz w:val="22"/>
+                <w:szCs w:val="22"/>
+              </w:rPr>
+              <w:t>{#</w:t>
+            </w:r>
+            <w:proofErr w:type="spellStart"/>
+            <w:r>
+              <w:t>conflitoDeInteresse</w:t>
+            </w:r>
+            <w:r>
+              <w:t>.</w:t>
+            </w:r>
+            <w:r>
+              <w:t>potencialConflito</w:t>
+            </w:r>
+            <w:r>
+              <w:t>.</w:t>
+            </w:r>
+            <w:r>
+              <w:t>boolean</w:t>
+            </w:r>
+            <w:proofErr w:type="spellEnd"/>
+            <w:r>
+              <w:t xml:space="preserve"> == </w:t>
+            </w:r>
+            <w:r>
+              <w:rPr>
+                <w:rFonts w:ascii="Arial" w:eastAsia="Arial" w:hAnsi="Arial" w:cs="Arial"/>
+                <w:sz w:val="22"/>
+                <w:szCs w:val="22"/>
+              </w:rPr>
+              <w:t>“</w:t>
+            </w:r>
+            <w:proofErr w:type="spellStart"/>
+            <w:r>
+              <w:rPr>
+                <w:rFonts w:ascii="Arial" w:eastAsia="Arial" w:hAnsi="Arial" w:cs="Arial"/>
+                <w:sz w:val="22"/>
+                <w:szCs w:val="22"/>
+              </w:rPr>
+              <w:t>temDuvida</w:t>
+            </w:r>
+            <w:proofErr w:type="spellEnd"/>
+            <w:r>
+              <w:rPr>
+                <w:rFonts w:ascii="Arial" w:eastAsia="Arial" w:hAnsi="Arial" w:cs="Arial"/>
+                <w:sz w:val="22"/>
+                <w:szCs w:val="22"/>
+              </w:rPr>
+              <w:t>”}X{/}]</w:t>
+            </w:r>
+            <w:r>
+              <w:rPr>
+                <w:rFonts w:ascii="Arial" w:eastAsia="Arial" w:hAnsi="Arial" w:cs="Arial"/>
+                <w:sz w:val="22"/>
+                <w:szCs w:val="22"/>
+              </w:rPr>
               <w:t xml:space="preserve"> </w:t>
             </w:r>
-            <w:r>
-              <w:t xml:space="preserve">== </w:t>
-            </w:r>
-            <w:r>
-              <w:rPr>
-                <w:rFonts w:ascii="Arial" w:eastAsia="Arial" w:hAnsi="Arial" w:cs="Arial"/>
-                <w:sz w:val="22"/>
-                <w:szCs w:val="22"/>
-              </w:rPr>
-              <w:t>“sim”}X{/}]</w:t>
-            </w:r>
-            <w:r>
-              <w:rPr>
-                <w:rFonts w:ascii="Arial" w:eastAsia="Arial" w:hAnsi="Arial" w:cs="Arial"/>
-                <w:sz w:val="22"/>
-                <w:szCs w:val="22"/>
-              </w:rPr>
-              <w:t xml:space="preserve"> Sim.</w:t>
-            </w:r>
-            <w:r>
-              <w:rPr>
-                <w:rFonts w:ascii="Arial" w:eastAsia="Arial" w:hAnsi="Arial" w:cs="Arial"/>
-                <w:sz w:val="22"/>
-                <w:szCs w:val="22"/>
-              </w:rPr>
-              <w:t xml:space="preserve"> </w:t>
-            </w:r>
-            <w:proofErr w:type="spellStart"/>
-            <w:r>
-              <w:rPr>
-                <w:rFonts w:ascii="Arial" w:eastAsia="Arial" w:hAnsi="Arial" w:cs="Arial"/>
-                <w:sz w:val="22"/>
-                <w:szCs w:val="22"/>
-              </w:rPr>
-              <w:t>Preencha</w:t>
-            </w:r>
-            <w:proofErr w:type="spellEnd"/>
-            <w:r>
-              <w:rPr>
-                <w:rFonts w:ascii="Arial" w:eastAsia="Arial" w:hAnsi="Arial" w:cs="Arial"/>
-                <w:sz w:val="22"/>
-                <w:szCs w:val="22"/>
-              </w:rPr>
-              <w:t xml:space="preserve"> o campo </w:t>
-            </w:r>
-            <w:proofErr w:type="spellStart"/>
-            <w:r>
-              <w:rPr>
-                <w:rFonts w:ascii="Arial" w:eastAsia="Arial" w:hAnsi="Arial" w:cs="Arial"/>
-                <w:sz w:val="22"/>
-                <w:szCs w:val="22"/>
-              </w:rPr>
-              <w:t>abaixo</w:t>
-            </w:r>
-            <w:proofErr w:type="spellEnd"/>
-            <w:r>
-              <w:rPr>
-                <w:rFonts w:ascii="Arial" w:eastAsia="Arial" w:hAnsi="Arial" w:cs="Arial"/>
-                <w:sz w:val="22"/>
-                <w:szCs w:val="22"/>
-              </w:rPr>
-              <w:t>.</w:t>
-            </w:r>
-          </w:p>
-          <w:p>
-            <w:pPr>
-              <w:spacing w:before="0" w:after="0" w:line="240" w:lineRule="auto"/>
-              <w:rPr>
-                <w:rFonts w:ascii="Arial" w:eastAsia="Arial" w:hAnsi="Arial" w:cs="Arial"/>
-                <w:sz w:val="22"/>
-                <w:szCs w:val="22"/>
-              </w:rPr>
-            </w:pPr>
-            <w:r>
-              <w:rPr>
-                <w:rFonts w:ascii="Arial" w:eastAsia="Arial" w:hAnsi="Arial" w:cs="Arial"/>
-                <w:sz w:val="22"/>
-                <w:szCs w:val="22"/>
-              </w:rPr>
-              <w:t>[</w:t>
-            </w:r>
-            <w:r>
-              <w:rPr>
-                <w:rFonts w:ascii="Arial" w:eastAsia="Arial" w:hAnsi="Arial" w:cs="Arial"/>
-                <w:sz w:val="22"/>
-                <w:szCs w:val="22"/>
-              </w:rPr>
-              <w:t>{#</w:t>
-            </w:r>
-            <w:proofErr w:type="spellStart"/>
-            <w:r>
-              <w:t>conflitoDeInteresse</w:t>
-            </w:r>
-            <w:r>
-              <w:t>.</w:t>
-            </w:r>
-            <w:r>
-              <w:t>potencialConflito</w:t>
-            </w:r>
-            <w:r>
-              <w:t>.</w:t>
-            </w:r>
-            <w:r>
-              <w:t>boolean</w:t>
-            </w:r>
-            <w:proofErr w:type="spellEnd"/>
-            <w:r>
-              <w:t xml:space="preserve"> ==</w:t>
-            </w:r>
-            <w:r>
-              <w:t xml:space="preserve"> </w:t>
-            </w:r>
-            <w:r>
-              <w:rPr>
-                <w:rFonts w:ascii="Arial" w:eastAsia="Arial" w:hAnsi="Arial" w:cs="Arial"/>
-                <w:sz w:val="22"/>
-                <w:szCs w:val="22"/>
-              </w:rPr>
-              <w:t>“</w:t>
-            </w:r>
-            <w:proofErr w:type="spellStart"/>
-            <w:r>
-              <w:rPr>
-                <w:rFonts w:ascii="Arial" w:eastAsia="Arial" w:hAnsi="Arial" w:cs="Arial"/>
-                <w:sz w:val="22"/>
-                <w:szCs w:val="22"/>
-              </w:rPr>
-              <w:t>temDuvida</w:t>
-            </w:r>
-            <w:proofErr w:type="spellEnd"/>
-            <w:r>
-              <w:rPr>
-                <w:rFonts w:ascii="Arial" w:eastAsia="Arial" w:hAnsi="Arial" w:cs="Arial"/>
-                <w:sz w:val="22"/>
-                <w:szCs w:val="22"/>
-              </w:rPr>
-              <w:t>”}X{/}]</w:t>
-            </w:r>
-            <w:r>
-              <w:rPr>
-                <w:rFonts w:ascii="Arial" w:eastAsia="Arial" w:hAnsi="Arial" w:cs="Arial"/>
-                <w:sz w:val="22"/>
-                <w:szCs w:val="22"/>
-              </w:rPr>
-              <w:t xml:space="preserve"> </w:t>
-            </w:r>
-            <w:r>
-              <w:rPr>
-                <w:rFonts w:ascii="Arial" w:eastAsia="Arial" w:hAnsi="Arial" w:cs="Arial"/>
-                <w:sz w:val="22"/>
-                <w:szCs w:val="22"/>
-              </w:rPr>
-              <w:t xml:space="preserve">Tenho Dúvida. </w:t>
+            <w:proofErr w:type="spellStart"/>
+            <w:r>
+              <w:rPr>
+                <w:rFonts w:ascii="Arial" w:eastAsia="Arial" w:hAnsi="Arial" w:cs="Arial"/>
+                <w:sz w:val="22"/>
+                <w:szCs w:val="22"/>
+              </w:rPr>
+              <w:t>Tenho</w:t>
+            </w:r>
+            <w:proofErr w:type="spellEnd"/>
+            <w:r>
+              <w:rPr>
+                <w:rFonts w:ascii="Arial" w:eastAsia="Arial" w:hAnsi="Arial" w:cs="Arial"/>
+                <w:sz w:val="22"/>
+                <w:szCs w:val="22"/>
+              </w:rPr>
+              <w:t xml:space="preserve"> Dúvida. </w:t>
             </w:r>
             <w:proofErr w:type="spellStart"/>
             <w:r>
@@ -4469,10 +5058,7 @@
               <w:t>potencialConflito</w:t>
             </w:r>
             <w:r>
-              <w:t>.</w:t>
-            </w:r>
-            <w:r>
-              <w:t>descricao</w:t>
+              <w:t>.descricao</w:t>
             </w:r>
             <w:proofErr w:type="spellEnd"/>
             <w:r>
@@ -4628,17 +5214,7 @@
                 <w:sz w:val="22"/>
                 <w:szCs w:val="22"/>
               </w:rPr>
-              <w:t xml:space="preserve"> </w:t>
-            </w:r>
-            <w:bookmarkStart w:id="0" w:name="_GoBack"/>
-            <w:bookmarkEnd w:id="0"/>
-            <w:r>
-              <w:rPr>
-                <w:rFonts w:ascii="Arial" w:eastAsia="Arial" w:hAnsi="Arial" w:cs="Arial"/>
-                <w:sz w:val="22"/>
-                <w:szCs w:val="22"/>
-              </w:rPr>
-              <w:t>{/</w:t>
+              <w:t xml:space="preserve"> {/</w:t>
             </w:r>
             <w:proofErr w:type="spellStart"/>
             <w:r>
@@ -4733,13 +5309,23 @@
               </w:rPr>
               <w:t xml:space="preserve"> </w:t>
             </w:r>
-            <w:r>
-              <w:rPr>
-                <w:rFonts w:ascii="Arial" w:eastAsia="Arial" w:hAnsi="Arial" w:cs="Arial"/>
-                <w:sz w:val="22"/>
-                <w:szCs w:val="22"/>
-              </w:rPr>
-              <w:t xml:space="preserve">Isento de </w:t>
+            <w:proofErr w:type="spellStart"/>
+            <w:r>
+              <w:rPr>
+                <w:rFonts w:ascii="Arial" w:eastAsia="Arial" w:hAnsi="Arial" w:cs="Arial"/>
+                <w:sz w:val="22"/>
+                <w:szCs w:val="22"/>
+              </w:rPr>
+              <w:t>Isento</w:t>
+            </w:r>
+            <w:proofErr w:type="spellEnd"/>
+            <w:r>
+              <w:rPr>
+                <w:rFonts w:ascii="Arial" w:eastAsia="Arial" w:hAnsi="Arial" w:cs="Arial"/>
+                <w:sz w:val="22"/>
+                <w:szCs w:val="22"/>
+              </w:rPr>
+              <w:t xml:space="preserve"> de </w:t>
             </w:r>
             <w:proofErr w:type="spellStart"/>
             <w:r>
@@ -4757,7 +5343,25 @@
                 <w:sz w:val="22"/>
                 <w:szCs w:val="22"/>
               </w:rPr>
-              <w:t xml:space="preserve"> Imposto de Renda de Pessoa Física (IRPF).</w:t>
+              <w:t xml:space="preserve"> </w:t>
+            </w:r>
+            <w:proofErr w:type="spellStart"/>
+            <w:r>
+              <w:rPr>
+                <w:rFonts w:ascii="Arial" w:eastAsia="Arial" w:hAnsi="Arial" w:cs="Arial"/>
+                <w:sz w:val="22"/>
+                <w:szCs w:val="22"/>
+              </w:rPr>
+              <w:t>Imposto</w:t>
+            </w:r>
+            <w:proofErr w:type="spellEnd"/>
+            <w:r>
+              <w:rPr>
+                <w:rFonts w:ascii="Arial" w:eastAsia="Arial" w:hAnsi="Arial" w:cs="Arial"/>
+                <w:sz w:val="22"/>
+                <w:szCs w:val="22"/>
+              </w:rPr>
+              <w:t xml:space="preserve"> de Renda de Pessoa Física (IRPF).</w:t>
             </w:r>
           </w:p>
         </w:tc>
@@ -6456,7 +7060,7 @@
 </file>
 
 <file path=customXml/itemProps1.xml><?xml version="1.0" encoding="utf-8"?>
-<ds:datastoreItem xmlns:ds="http://schemas.openxmlformats.org/officeDocument/2006/customXml" ds:itemID="{08BE1119-F0A9-4BBF-8EFD-FF199EFC3F85}">
+<ds:datastoreItem xmlns:ds="http://schemas.openxmlformats.org/officeDocument/2006/customXml" ds:itemID="{04350E8B-AAF4-47A1-9EAE-76C9A269A0A7}">
   <ds:schemaRefs>
     <ds:schemaRef ds:uri="http://schemas.openxmlformats.org/officeDocument/2006/bibliography"/>
   </ds:schemaRefs>

</xml_diff>

<commit_message>
update: add date to form
</commit_message>
<xml_diff>
--- a/backend/templates/modelo.docx
+++ b/backend/templates/modelo.docx
@@ -1632,17 +1632,7 @@
                 <w:sz w:val="22"/>
                 <w:szCs w:val="22"/>
               </w:rPr>
-              <w:t>Telefone residen</w:t>
-            </w:r>
-            <w:bookmarkStart w:id="0" w:name="_GoBack"/>
-            <w:bookmarkEnd w:id="0"/>
-            <w:r>
-              <w:rPr>
-                <w:rFonts w:ascii="Arial" w:eastAsia="Arial" w:hAnsi="Arial" w:cs="Arial"/>
-                <w:sz w:val="22"/>
-                <w:szCs w:val="22"/>
-              </w:rPr>
-              <w:t>cial:</w:t>
+              <w:t>Telefone residencial:</w:t>
             </w:r>
           </w:p>
           <w:p>
@@ -5382,23 +5372,109 @@
         <w:jc w:val="center"/>
         <w:rPr>
           <w:rFonts w:ascii="Arial" w:eastAsia="Arial" w:hAnsi="Arial" w:cs="Arial"/>
-          <w:b/>
+          <w:i/>
+          <w:sz w:val="18"/>
+          <w:szCs w:val="18"/>
         </w:rPr>
       </w:pPr>
+      <w:proofErr w:type="spellStart"/>
       <w:r>
         <w:rPr>
           <w:rFonts w:ascii="Arial" w:eastAsia="Arial" w:hAnsi="Arial" w:cs="Arial"/>
           <w:i/>
+          <w:sz w:val="18"/>
+          <w:szCs w:val="18"/>
         </w:rPr>
-        <w:t>Comprometo-me com a veracidade dos fatos relatados e responsabilizo-me por possíveis omissões, que possam resultar na transgressão do Código de Conduta Ética do Agente Público e da Alta Administração municipal.</w:t>
+        <w:t>Comprometo</w:t>
       </w:r>
+      <w:proofErr w:type="spellEnd"/>
+      <w:r>
+        <w:rPr>
+          <w:rFonts w:ascii="Arial" w:eastAsia="Arial" w:hAnsi="Arial" w:cs="Arial"/>
+          <w:i/>
+          <w:sz w:val="18"/>
+          <w:szCs w:val="18"/>
+        </w:rPr>
+        <w:t xml:space="preserve">-me com a </w:t>
+      </w:r>
+      <w:proofErr w:type="spellStart"/>
+      <w:r>
+        <w:rPr>
+          <w:rFonts w:ascii="Arial" w:eastAsia="Arial" w:hAnsi="Arial" w:cs="Arial"/>
+          <w:i/>
+          <w:sz w:val="18"/>
+          <w:szCs w:val="18"/>
+        </w:rPr>
+        <w:t>veracidade</w:t>
+      </w:r>
+      <w:proofErr w:type="spellEnd"/>
+      <w:r>
+        <w:rPr>
+          <w:rFonts w:ascii="Arial" w:eastAsia="Arial" w:hAnsi="Arial" w:cs="Arial"/>
+          <w:i/>
+          <w:sz w:val="18"/>
+          <w:szCs w:val="18"/>
+        </w:rPr>
+        <w:t xml:space="preserve"> dos fatos relatados e responsabilizo-me por possíveis omissões, que possam resultar </w:t>
+      </w:r>
+      <w:proofErr w:type="gramStart"/>
+      <w:r>
+        <w:rPr>
+          <w:rFonts w:ascii="Arial" w:eastAsia="Arial" w:hAnsi="Arial" w:cs="Arial"/>
+          <w:i/>
+          <w:sz w:val="18"/>
+          <w:szCs w:val="18"/>
+        </w:rPr>
+        <w:t>na</w:t>
+      </w:r>
+      <w:proofErr w:type="gramEnd"/>
+      <w:r>
+        <w:rPr>
+          <w:rFonts w:ascii="Arial" w:eastAsia="Arial" w:hAnsi="Arial" w:cs="Arial"/>
+          <w:i/>
+          <w:sz w:val="18"/>
+          <w:szCs w:val="18"/>
+        </w:rPr>
+        <w:t xml:space="preserve"> transgressão do Código de Conduta Ética do Agente Público e da Alta </w:t>
+      </w:r>
+      <w:proofErr w:type="spellStart"/>
+      <w:r>
+        <w:rPr>
+          <w:rFonts w:ascii="Arial" w:eastAsia="Arial" w:hAnsi="Arial" w:cs="Arial"/>
+          <w:i/>
+          <w:sz w:val="18"/>
+          <w:szCs w:val="18"/>
+        </w:rPr>
+        <w:t>Administração</w:t>
+      </w:r>
+      <w:proofErr w:type="spellEnd"/>
+      <w:r>
+        <w:rPr>
+          <w:rFonts w:ascii="Arial" w:eastAsia="Arial" w:hAnsi="Arial" w:cs="Arial"/>
+          <w:i/>
+          <w:sz w:val="18"/>
+          <w:szCs w:val="18"/>
+        </w:rPr>
+        <w:t xml:space="preserve"> municipal.</w:t>
+      </w:r>
+    </w:p>
+    <w:p>
+      <w:pPr>
+        <w:spacing w:before="0" w:after="0" w:line="240" w:lineRule="auto"/>
+        <w:jc w:val="center"/>
+        <w:rPr>
+          <w:rFonts w:ascii="Arial" w:eastAsia="Arial" w:hAnsi="Arial" w:cs="Arial"/>
+          <w:b/>
+          <w:sz w:val="18"/>
+          <w:szCs w:val="18"/>
+        </w:rPr>
+      </w:pPr>
     </w:p>
     <w:tbl>
       <w:tblPr>
         <w:tblStyle w:val="a5"/>
-        <w:tblpPr w:leftFromText="180" w:rightFromText="180" w:topFromText="180" w:bottomFromText="180" w:horzAnchor="margin" w:tblpXSpec="right" w:tblpYSpec="bottom"/>
-        <w:tblW w:w="4695" w:type="dxa"/>
-        <w:jc w:val="right"/>
+        <w:tblpPr w:leftFromText="181" w:rightFromText="181" w:topFromText="181" w:bottomFromText="181" w:vertAnchor="text" w:horzAnchor="margin" w:tblpXSpec="right" w:tblpY="71"/>
+        <w:tblW w:w="5187" w:type="dxa"/>
         <w:tblInd w:w="0" w:type="dxa"/>
         <w:tblBorders>
           <w:top w:val="single" w:sz="8" w:space="0" w:color="000000"/>
@@ -5412,16 +5488,16 @@
         <w:tblLook w:val="0600" w:firstRow="0" w:lastRow="0" w:firstColumn="0" w:lastColumn="0" w:noHBand="1" w:noVBand="1"/>
       </w:tblPr>
       <w:tblGrid>
-        <w:gridCol w:w="4695"/>
+        <w:gridCol w:w="5187"/>
       </w:tblGrid>
       <w:tr>
         <w:trPr>
-          <w:trHeight w:val="1905"/>
-          <w:jc w:val="right"/>
+          <w:cantSplit/>
+          <w:trHeight w:val="1602"/>
         </w:trPr>
         <w:tc>
           <w:tcPr>
-            <w:tcW w:w="4695" w:type="dxa"/>
+            <w:tcW w:w="5187" w:type="dxa"/>
             <w:tcBorders>
               <w:top w:val="dashed" w:sz="18" w:space="0" w:color="999999"/>
               <w:left w:val="dashed" w:sz="18" w:space="0" w:color="999999"/>
@@ -5442,6 +5518,7 @@
                 <w:szCs w:val="20"/>
               </w:rPr>
             </w:pPr>
+            <w:proofErr w:type="spellStart"/>
             <w:r>
               <w:rPr>
                 <w:rFonts w:ascii="Arial" w:eastAsia="Arial" w:hAnsi="Arial" w:cs="Arial"/>
@@ -5450,14 +5527,10 @@
                 <w:sz w:val="20"/>
                 <w:szCs w:val="20"/>
               </w:rPr>
-              <w:lastRenderedPageBreak/>
-              <w:t>Insira sua Assinatura GOV.BR</w:t>
-            </w:r>
-          </w:p>
-          <w:p>
-            <w:pPr>
-              <w:spacing w:before="0" w:after="0" w:line="240" w:lineRule="auto"/>
-              <w:jc w:val="center"/>
+              <w:t>Insira</w:t>
+            </w:r>
+            <w:proofErr w:type="spellEnd"/>
+            <w:r>
               <w:rPr>
                 <w:rFonts w:ascii="Arial" w:eastAsia="Arial" w:hAnsi="Arial" w:cs="Arial"/>
                 <w:b/>
@@ -5465,7 +5538,9 @@
                 <w:sz w:val="20"/>
                 <w:szCs w:val="20"/>
               </w:rPr>
-            </w:pPr>
+              <w:t xml:space="preserve"> </w:t>
+            </w:r>
+            <w:proofErr w:type="spellStart"/>
             <w:r>
               <w:rPr>
                 <w:rFonts w:ascii="Arial" w:eastAsia="Arial" w:hAnsi="Arial" w:cs="Arial"/>
@@ -5474,7 +5549,241 @@
                 <w:sz w:val="20"/>
                 <w:szCs w:val="20"/>
               </w:rPr>
+              <w:t>sua</w:t>
+            </w:r>
+            <w:proofErr w:type="spellEnd"/>
+            <w:r>
+              <w:rPr>
+                <w:rFonts w:ascii="Arial" w:eastAsia="Arial" w:hAnsi="Arial" w:cs="Arial"/>
+                <w:b/>
+                <w:color w:val="666666"/>
+                <w:sz w:val="20"/>
+                <w:szCs w:val="20"/>
+              </w:rPr>
+              <w:t xml:space="preserve"> </w:t>
+            </w:r>
+            <w:proofErr w:type="spellStart"/>
+            <w:r>
+              <w:rPr>
+                <w:rFonts w:ascii="Arial" w:eastAsia="Arial" w:hAnsi="Arial" w:cs="Arial"/>
+                <w:b/>
+                <w:color w:val="666666"/>
+                <w:sz w:val="20"/>
+                <w:szCs w:val="20"/>
+              </w:rPr>
+              <w:t>Assinatura</w:t>
+            </w:r>
+            <w:proofErr w:type="spellEnd"/>
+            <w:r>
+              <w:rPr>
+                <w:rFonts w:ascii="Arial" w:eastAsia="Arial" w:hAnsi="Arial" w:cs="Arial"/>
+                <w:b/>
+                <w:color w:val="666666"/>
+                <w:sz w:val="20"/>
+                <w:szCs w:val="20"/>
+              </w:rPr>
+              <w:t xml:space="preserve"> GOV.BR</w:t>
+            </w:r>
+          </w:p>
+          <w:p>
+            <w:pPr>
+              <w:spacing w:before="0" w:after="0" w:line="240" w:lineRule="auto"/>
+              <w:jc w:val="center"/>
+              <w:rPr>
+                <w:rFonts w:ascii="Arial" w:eastAsia="Arial" w:hAnsi="Arial" w:cs="Arial"/>
+                <w:b/>
+                <w:color w:val="666666"/>
+                <w:sz w:val="20"/>
+                <w:szCs w:val="20"/>
+              </w:rPr>
+            </w:pPr>
+            <w:r>
+              <w:rPr>
+                <w:rFonts w:ascii="Arial" w:eastAsia="Arial" w:hAnsi="Arial" w:cs="Arial"/>
+                <w:b/>
+                <w:color w:val="666666"/>
+                <w:sz w:val="20"/>
+                <w:szCs w:val="20"/>
+              </w:rPr>
               <w:t>AQUI</w:t>
+            </w:r>
+          </w:p>
+        </w:tc>
+      </w:tr>
+    </w:tbl>
+    <w:tbl>
+      <w:tblPr>
+        <w:tblStyle w:val="a6"/>
+        <w:tblpPr w:leftFromText="142" w:rightFromText="142" w:vertAnchor="text" w:horzAnchor="margin" w:tblpY="128"/>
+        <w:tblW w:w="4903" w:type="dxa"/>
+        <w:tblInd w:w="0" w:type="dxa"/>
+        <w:tblLayout w:type="fixed"/>
+        <w:tblLook w:val="0600" w:firstRow="0" w:lastRow="0" w:firstColumn="0" w:lastColumn="0" w:noHBand="1" w:noVBand="1"/>
+      </w:tblPr>
+      <w:tblGrid>
+        <w:gridCol w:w="2179"/>
+        <w:gridCol w:w="2724"/>
+      </w:tblGrid>
+      <w:tr>
+        <w:trPr>
+          <w:trHeight w:val="265"/>
+        </w:trPr>
+        <w:tc>
+          <w:tcPr>
+            <w:tcW w:w="2179" w:type="dxa"/>
+            <w:tcBorders>
+              <w:bottom w:val="single" w:sz="8" w:space="0" w:color="000000"/>
+            </w:tcBorders>
+            <w:shd w:val="clear" w:color="auto" w:fill="auto"/>
+            <w:tcMar>
+              <w:top w:w="100" w:type="dxa"/>
+              <w:left w:w="100" w:type="dxa"/>
+              <w:bottom w:w="100" w:type="dxa"/>
+              <w:right w:w="100" w:type="dxa"/>
+            </w:tcMar>
+          </w:tcPr>
+          <w:p>
+            <w:pPr>
+              <w:pBdr>
+                <w:top w:val="nil"/>
+                <w:left w:val="nil"/>
+                <w:bottom w:val="nil"/>
+                <w:right w:val="nil"/>
+                <w:between w:val="nil"/>
+              </w:pBdr>
+              <w:spacing w:before="0" w:after="0" w:line="240" w:lineRule="auto"/>
+              <w:rPr>
+                <w:rFonts w:ascii="Arial" w:eastAsia="Arial" w:hAnsi="Arial" w:cs="Arial"/>
+                <w:b/>
+              </w:rPr>
+            </w:pPr>
+            <w:r>
+              <w:rPr>
+                <w:rFonts w:ascii="Arial" w:eastAsia="Arial" w:hAnsi="Arial" w:cs="Arial"/>
+                <w:b/>
+              </w:rPr>
+              <w:t>Porto Velho</w:t>
+            </w:r>
+          </w:p>
+        </w:tc>
+        <w:tc>
+          <w:tcPr>
+            <w:tcW w:w="2724" w:type="dxa"/>
+            <w:tcBorders>
+              <w:bottom w:val="single" w:sz="8" w:space="0" w:color="000000"/>
+            </w:tcBorders>
+            <w:shd w:val="clear" w:color="auto" w:fill="auto"/>
+            <w:tcMar>
+              <w:top w:w="100" w:type="dxa"/>
+              <w:left w:w="100" w:type="dxa"/>
+              <w:bottom w:w="100" w:type="dxa"/>
+              <w:right w:w="100" w:type="dxa"/>
+            </w:tcMar>
+          </w:tcPr>
+          <w:p>
+            <w:pPr>
+              <w:spacing w:before="0" w:after="0" w:line="240" w:lineRule="auto"/>
+              <w:rPr>
+                <w:rFonts w:ascii="Arial" w:eastAsia="Arial" w:hAnsi="Arial" w:cs="Arial"/>
+                <w:b/>
+              </w:rPr>
+            </w:pPr>
+            <w:r>
+              <w:rPr>
+                <w:rFonts w:ascii="Arial" w:eastAsia="Arial" w:hAnsi="Arial" w:cs="Arial"/>
+                <w:b/>
+              </w:rPr>
+              <w:t>{</w:t>
+            </w:r>
+            <w:proofErr w:type="spellStart"/>
+            <w:r>
+              <w:rPr>
+                <w:rFonts w:ascii="Arial" w:eastAsia="Arial" w:hAnsi="Arial" w:cs="Arial"/>
+                <w:b/>
+              </w:rPr>
+              <w:t>dataGeracao</w:t>
+            </w:r>
+            <w:proofErr w:type="spellEnd"/>
+            <w:r>
+              <w:rPr>
+                <w:rFonts w:ascii="Arial" w:eastAsia="Arial" w:hAnsi="Arial" w:cs="Arial"/>
+                <w:b/>
+              </w:rPr>
+              <w:t>}</w:t>
+            </w:r>
+          </w:p>
+        </w:tc>
+      </w:tr>
+      <w:tr>
+        <w:trPr>
+          <w:trHeight w:val="265"/>
+        </w:trPr>
+        <w:tc>
+          <w:tcPr>
+            <w:tcW w:w="2179" w:type="dxa"/>
+            <w:tcBorders>
+              <w:top w:val="single" w:sz="8" w:space="0" w:color="000000"/>
+            </w:tcBorders>
+            <w:shd w:val="clear" w:color="auto" w:fill="auto"/>
+            <w:tcMar>
+              <w:top w:w="100" w:type="dxa"/>
+              <w:left w:w="100" w:type="dxa"/>
+              <w:bottom w:w="100" w:type="dxa"/>
+              <w:right w:w="100" w:type="dxa"/>
+            </w:tcMar>
+          </w:tcPr>
+          <w:p>
+            <w:pPr>
+              <w:pBdr>
+                <w:top w:val="nil"/>
+                <w:left w:val="nil"/>
+                <w:bottom w:val="nil"/>
+                <w:right w:val="nil"/>
+                <w:between w:val="nil"/>
+              </w:pBdr>
+              <w:spacing w:before="0" w:after="0" w:line="240" w:lineRule="auto"/>
+              <w:rPr>
+                <w:rFonts w:ascii="Arial" w:eastAsia="Arial" w:hAnsi="Arial" w:cs="Arial"/>
+                <w:b/>
+              </w:rPr>
+            </w:pPr>
+            <w:r>
+              <w:rPr>
+                <w:rFonts w:ascii="Arial" w:eastAsia="Arial" w:hAnsi="Arial" w:cs="Arial"/>
+                <w:b/>
+              </w:rPr>
+              <w:t>Local</w:t>
+            </w:r>
+          </w:p>
+        </w:tc>
+        <w:tc>
+          <w:tcPr>
+            <w:tcW w:w="2724" w:type="dxa"/>
+            <w:tcBorders>
+              <w:top w:val="single" w:sz="8" w:space="0" w:color="000000"/>
+            </w:tcBorders>
+            <w:shd w:val="clear" w:color="auto" w:fill="auto"/>
+            <w:tcMar>
+              <w:top w:w="100" w:type="dxa"/>
+              <w:left w:w="100" w:type="dxa"/>
+              <w:bottom w:w="100" w:type="dxa"/>
+              <w:right w:w="100" w:type="dxa"/>
+            </w:tcMar>
+          </w:tcPr>
+          <w:p>
+            <w:pPr>
+              <w:spacing w:before="0" w:after="0" w:line="240" w:lineRule="auto"/>
+              <w:rPr>
+                <w:rFonts w:ascii="Arial" w:eastAsia="Arial" w:hAnsi="Arial" w:cs="Arial"/>
+                <w:b/>
+              </w:rPr>
+            </w:pPr>
+            <w:r>
+              <w:rPr>
+                <w:rFonts w:ascii="Arial" w:eastAsia="Arial" w:hAnsi="Arial" w:cs="Arial"/>
+                <w:b/>
+              </w:rPr>
+              <w:t>Data</w:t>
             </w:r>
           </w:p>
         </w:tc>
@@ -5488,170 +5797,8 @@
           <w:b/>
         </w:rPr>
       </w:pPr>
-    </w:p>
-    <w:tbl>
-      <w:tblPr>
-        <w:tblStyle w:val="a6"/>
-        <w:tblW w:w="5265" w:type="dxa"/>
-        <w:tblInd w:w="0" w:type="dxa"/>
-        <w:tblLayout w:type="fixed"/>
-        <w:tblLook w:val="0600" w:firstRow="0" w:lastRow="0" w:firstColumn="0" w:lastColumn="0" w:noHBand="1" w:noVBand="1"/>
-      </w:tblPr>
-      <w:tblGrid>
-        <w:gridCol w:w="2340"/>
-        <w:gridCol w:w="2925"/>
-      </w:tblGrid>
-      <w:tr>
-        <w:tc>
-          <w:tcPr>
-            <w:tcW w:w="2340" w:type="dxa"/>
-            <w:tcBorders>
-              <w:bottom w:val="single" w:sz="8" w:space="0" w:color="000000"/>
-            </w:tcBorders>
-            <w:shd w:val="clear" w:color="auto" w:fill="auto"/>
-            <w:tcMar>
-              <w:top w:w="100" w:type="dxa"/>
-              <w:left w:w="100" w:type="dxa"/>
-              <w:bottom w:w="100" w:type="dxa"/>
-              <w:right w:w="100" w:type="dxa"/>
-            </w:tcMar>
-          </w:tcPr>
-          <w:p>
-            <w:pPr>
-              <w:pBdr>
-                <w:top w:val="nil"/>
-                <w:left w:val="nil"/>
-                <w:bottom w:val="nil"/>
-                <w:right w:val="nil"/>
-                <w:between w:val="nil"/>
-              </w:pBdr>
-              <w:spacing w:before="0" w:after="0" w:line="240" w:lineRule="auto"/>
-              <w:rPr>
-                <w:rFonts w:ascii="Arial" w:eastAsia="Arial" w:hAnsi="Arial" w:cs="Arial"/>
-                <w:b/>
-              </w:rPr>
-            </w:pPr>
-            <w:r>
-              <w:rPr>
-                <w:rFonts w:ascii="Arial" w:eastAsia="Arial" w:hAnsi="Arial" w:cs="Arial"/>
-                <w:b/>
-              </w:rPr>
-              <w:t>Porto Velho</w:t>
-            </w:r>
-          </w:p>
-        </w:tc>
-        <w:tc>
-          <w:tcPr>
-            <w:tcW w:w="2925" w:type="dxa"/>
-            <w:tcBorders>
-              <w:bottom w:val="single" w:sz="8" w:space="0" w:color="000000"/>
-            </w:tcBorders>
-            <w:shd w:val="clear" w:color="auto" w:fill="auto"/>
-            <w:tcMar>
-              <w:top w:w="100" w:type="dxa"/>
-              <w:left w:w="100" w:type="dxa"/>
-              <w:bottom w:w="100" w:type="dxa"/>
-              <w:right w:w="100" w:type="dxa"/>
-            </w:tcMar>
-          </w:tcPr>
-          <w:p>
-            <w:pPr>
-              <w:spacing w:before="0" w:after="0" w:line="240" w:lineRule="auto"/>
-              <w:rPr>
-                <w:rFonts w:ascii="Arial" w:eastAsia="Arial" w:hAnsi="Arial" w:cs="Arial"/>
-                <w:b/>
-              </w:rPr>
-            </w:pPr>
-            <w:r>
-              <w:rPr>
-                <w:rFonts w:ascii="Arial" w:eastAsia="Arial" w:hAnsi="Arial" w:cs="Arial"/>
-                <w:b/>
-              </w:rPr>
-              <w:t>{}</w:t>
-            </w:r>
-          </w:p>
-        </w:tc>
-      </w:tr>
-      <w:tr>
-        <w:tc>
-          <w:tcPr>
-            <w:tcW w:w="2340" w:type="dxa"/>
-            <w:tcBorders>
-              <w:top w:val="single" w:sz="8" w:space="0" w:color="000000"/>
-            </w:tcBorders>
-            <w:shd w:val="clear" w:color="auto" w:fill="auto"/>
-            <w:tcMar>
-              <w:top w:w="100" w:type="dxa"/>
-              <w:left w:w="100" w:type="dxa"/>
-              <w:bottom w:w="100" w:type="dxa"/>
-              <w:right w:w="100" w:type="dxa"/>
-            </w:tcMar>
-          </w:tcPr>
-          <w:p>
-            <w:pPr>
-              <w:pBdr>
-                <w:top w:val="nil"/>
-                <w:left w:val="nil"/>
-                <w:bottom w:val="nil"/>
-                <w:right w:val="nil"/>
-                <w:between w:val="nil"/>
-              </w:pBdr>
-              <w:spacing w:before="0" w:after="0" w:line="240" w:lineRule="auto"/>
-              <w:rPr>
-                <w:rFonts w:ascii="Arial" w:eastAsia="Arial" w:hAnsi="Arial" w:cs="Arial"/>
-                <w:b/>
-              </w:rPr>
-            </w:pPr>
-            <w:r>
-              <w:rPr>
-                <w:rFonts w:ascii="Arial" w:eastAsia="Arial" w:hAnsi="Arial" w:cs="Arial"/>
-                <w:b/>
-              </w:rPr>
-              <w:t>Local</w:t>
-            </w:r>
-          </w:p>
-        </w:tc>
-        <w:tc>
-          <w:tcPr>
-            <w:tcW w:w="2925" w:type="dxa"/>
-            <w:tcBorders>
-              <w:top w:val="single" w:sz="8" w:space="0" w:color="000000"/>
-            </w:tcBorders>
-            <w:shd w:val="clear" w:color="auto" w:fill="auto"/>
-            <w:tcMar>
-              <w:top w:w="100" w:type="dxa"/>
-              <w:left w:w="100" w:type="dxa"/>
-              <w:bottom w:w="100" w:type="dxa"/>
-              <w:right w:w="100" w:type="dxa"/>
-            </w:tcMar>
-          </w:tcPr>
-          <w:p>
-            <w:pPr>
-              <w:spacing w:before="0" w:after="0" w:line="240" w:lineRule="auto"/>
-              <w:rPr>
-                <w:rFonts w:ascii="Arial" w:eastAsia="Arial" w:hAnsi="Arial" w:cs="Arial"/>
-                <w:b/>
-              </w:rPr>
-            </w:pPr>
-            <w:r>
-              <w:rPr>
-                <w:rFonts w:ascii="Arial" w:eastAsia="Arial" w:hAnsi="Arial" w:cs="Arial"/>
-                <w:b/>
-              </w:rPr>
-              <w:t>Data</w:t>
-            </w:r>
-          </w:p>
-        </w:tc>
-      </w:tr>
-    </w:tbl>
-    <w:p>
-      <w:pPr>
-        <w:spacing w:before="0" w:after="0" w:line="240" w:lineRule="auto"/>
-        <w:rPr>
-          <w:rFonts w:ascii="Arial" w:eastAsia="Arial" w:hAnsi="Arial" w:cs="Arial"/>
-          <w:b/>
-        </w:rPr>
-      </w:pPr>
+      <w:bookmarkStart w:id="0" w:name="_GoBack"/>
+      <w:bookmarkEnd w:id="0"/>
     </w:p>
     <w:sectPr>
       <w:headerReference w:type="default" r:id="rId7"/>
@@ -7060,7 +7207,7 @@
 </file>
 
 <file path=customXml/itemProps1.xml><?xml version="1.0" encoding="utf-8"?>
-<ds:datastoreItem xmlns:ds="http://schemas.openxmlformats.org/officeDocument/2006/customXml" ds:itemID="{04350E8B-AAF4-47A1-9EAE-76C9A269A0A7}">
+<ds:datastoreItem xmlns:ds="http://schemas.openxmlformats.org/officeDocument/2006/customXml" ds:itemID="{D87C77F9-49F6-4001-9ABF-033633CA0A54}">
   <ds:schemaRefs>
     <ds:schemaRef ds:uri="http://schemas.openxmlformats.org/officeDocument/2006/bibliography"/>
   </ds:schemaRefs>

</xml_diff>